<commit_message>
uprava zpravy, vyrobeno mereni pro 4,10,15,20 a 22
</commit_message>
<xml_diff>
--- a/trunk/ukol2/src/docs/zprava.docx
+++ b/trunk/ukol2/src/docs/zprava.docx
@@ -41,7 +41,15 @@
           <w:sz w:val="28"/>
           <w:szCs w:val="28"/>
         </w:rPr>
-        <w:t xml:space="preserve"> Jeskyně pokladů (JSP)</w:t>
+        <w:t xml:space="preserve"> </w:t>
+      </w:r>
+      <w:r>
+        <w:rPr>
+          <w:b/>
+          <w:sz w:val="28"/>
+          <w:szCs w:val="28"/>
+        </w:rPr>
+        <w:t>Jeskyně pokladů (JSP)</w:t>
       </w:r>
     </w:p>
     <w:p>
@@ -145,68 +153,912 @@
       </w:r>
     </w:p>
     <w:p>
-      <w:r>
-        <w:t>tbf</w:t>
+      <w:pPr>
+        <w:pStyle w:val="Nadpis2"/>
+      </w:pPr>
+      <w:r>
+        <w:t xml:space="preserve">Zadání úlohy </w:t>
+      </w:r>
+      <w:r>
+        <w:t>Jeskyně pokladů (JSP)</w:t>
+      </w:r>
+    </w:p>
+    <w:p>
+      <w:pPr>
+        <w:pStyle w:val="Nadpis3"/>
+      </w:pPr>
+      <w:r>
+        <w:t>Úkol</w:t>
+      </w:r>
+    </w:p>
+    <w:p>
+      <w:r>
+        <w:t xml:space="preserve">Náhodou se shodou příznivých okolností ocitnete v jeskyni pokladů. Je zde mnoho (přesněji n) předmetů. U každého </w:t>
+      </w:r>
+      <w:r>
+        <w:t>předmětu</w:t>
+      </w:r>
+      <w:r>
+        <w:t xml:space="preserve"> znáte jeho cenu a objem. Chcete si z této jeskyně odnést předměty v co největší celkové hodnotě, předměty ale můžete odnést jen ve svém batohu. Máte batoh, kam se vejde neomezený počet </w:t>
+      </w:r>
+      <w:r>
+        <w:t>předmětů</w:t>
+      </w:r>
+      <w:r>
+        <w:t xml:space="preserve">, ale má maximální objem </w:t>
+      </w:r>
+      <w:r>
+        <w:rPr>
+          <w:i/>
+        </w:rPr>
+        <w:t>V</w:t>
+      </w:r>
+      <w:r>
+        <w:t>.</w:t>
+      </w:r>
+    </w:p>
+    <w:p>
+      <w:r>
+        <w:t xml:space="preserve">Úkolem je nalézt charakteristický vektor </w:t>
+      </w:r>
+      <w:r>
+        <w:rPr>
+          <w:i/>
+        </w:rPr>
+        <w:t>a</w:t>
+      </w:r>
+      <w:r>
+        <w:t xml:space="preserve"> množiny odnesených věcí, tak aby </w:t>
+      </w:r>
+      <w:r>
+        <w:rPr>
+          <w:i/>
+        </w:rPr>
+        <w:t>max(C.a)</w:t>
+      </w:r>
+      <w:r>
+        <w:t xml:space="preserve">, kde </w:t>
+      </w:r>
+      <w:r>
+        <w:rPr>
+          <w:i/>
+        </w:rPr>
+        <w:t xml:space="preserve">O.a </w:t>
+      </w:r>
+      <w:r>
+        <w:rPr>
+          <w:rFonts w:ascii="Cambria Math" w:hAnsi="Cambria Math" w:cs="Cambria Math"/>
+          <w:i/>
+        </w:rPr>
+        <w:t>≤</w:t>
+      </w:r>
+      <w:r>
+        <w:rPr>
+          <w:rFonts w:cs="Garamond"/>
+          <w:i/>
+        </w:rPr>
+        <w:t xml:space="preserve"> V</w:t>
+      </w:r>
+      <w:r>
+        <w:rPr>
+          <w:rFonts w:cs="Garamond"/>
+        </w:rPr>
+        <w:t>.</w:t>
+      </w:r>
+    </w:p>
+    <w:p>
+      <w:pPr>
+        <w:pStyle w:val="Nadpis3"/>
+      </w:pPr>
+      <w:r>
+        <w:t>Vstupní data:</w:t>
       </w:r>
     </w:p>
     <w:p/>
-    <w:p>
-      <w:pPr>
-        <w:pStyle w:val="Nadpis1"/>
-      </w:pPr>
-      <w:r>
-        <w:t>Popis paralelního algoritmu a jeho implementace v MPI</w:t>
+    <w:tbl>
+      <w:tblPr>
+        <w:tblStyle w:val="Mkatabulky"/>
+        <w:tblW w:w="0" w:type="auto"/>
+        <w:tblLayout w:type="fixed"/>
+        <w:tblLook w:val="04A0"/>
+      </w:tblPr>
+      <w:tblGrid>
+        <w:gridCol w:w="1668"/>
+        <w:gridCol w:w="3118"/>
+        <w:gridCol w:w="4426"/>
+      </w:tblGrid>
+      <w:tr>
+        <w:tc>
+          <w:tcPr>
+            <w:tcW w:w="1668" w:type="dxa"/>
+          </w:tcPr>
+          <w:p>
+            <w:pPr>
+              <w:rPr>
+                <w:b/>
+              </w:rPr>
+            </w:pPr>
+            <w:r>
+              <w:rPr>
+                <w:b/>
+              </w:rPr>
+              <w:t>Proměnná</w:t>
+            </w:r>
+          </w:p>
+        </w:tc>
+        <w:tc>
+          <w:tcPr>
+            <w:tcW w:w="3118" w:type="dxa"/>
+          </w:tcPr>
+          <w:p>
+            <w:pPr>
+              <w:rPr>
+                <w:b/>
+              </w:rPr>
+            </w:pPr>
+            <w:r>
+              <w:rPr>
+                <w:b/>
+              </w:rPr>
+              <w:t>Matematická interpretace</w:t>
+            </w:r>
+          </w:p>
+        </w:tc>
+        <w:tc>
+          <w:tcPr>
+            <w:tcW w:w="4426" w:type="dxa"/>
+          </w:tcPr>
+          <w:p>
+            <w:pPr>
+              <w:rPr>
+                <w:b/>
+              </w:rPr>
+            </w:pPr>
+            <w:r>
+              <w:rPr>
+                <w:b/>
+              </w:rPr>
+              <w:t>Popis</w:t>
+            </w:r>
+          </w:p>
+        </w:tc>
+      </w:tr>
+      <w:tr>
+        <w:tc>
+          <w:tcPr>
+            <w:tcW w:w="1668" w:type="dxa"/>
+          </w:tcPr>
+          <w:p>
+            <w:pPr>
+              <w:rPr>
+                <w:i/>
+              </w:rPr>
+            </w:pPr>
+            <w:r>
+              <w:rPr>
+                <w:i/>
+              </w:rPr>
+              <w:t>n</w:t>
+            </w:r>
+          </w:p>
+        </w:tc>
+        <w:tc>
+          <w:tcPr>
+            <w:tcW w:w="3118" w:type="dxa"/>
+          </w:tcPr>
+          <w:p>
+            <w:r>
+              <w:t xml:space="preserve">konstanta </w:t>
+            </w:r>
+            <w:r>
+              <w:rPr>
+                <w:i/>
+              </w:rPr>
+              <w:t>n</w:t>
+            </w:r>
+          </w:p>
+        </w:tc>
+        <w:tc>
+          <w:tcPr>
+            <w:tcW w:w="4426" w:type="dxa"/>
+          </w:tcPr>
+          <w:p>
+            <w:r>
+              <w:t>počet předmětů</w:t>
+            </w:r>
+          </w:p>
+        </w:tc>
+      </w:tr>
+      <w:tr>
+        <w:tc>
+          <w:tcPr>
+            <w:tcW w:w="1668" w:type="dxa"/>
+          </w:tcPr>
+          <w:p>
+            <w:pPr>
+              <w:rPr>
+                <w:i/>
+              </w:rPr>
+            </w:pPr>
+            <w:r>
+              <w:rPr>
+                <w:i/>
+              </w:rPr>
+              <w:t>C[1..n]</w:t>
+            </w:r>
+          </w:p>
+        </w:tc>
+        <w:tc>
+          <w:tcPr>
+            <w:tcW w:w="3118" w:type="dxa"/>
+          </w:tcPr>
+          <w:p>
+            <w:r>
+              <w:t xml:space="preserve">cenový vektor </w:t>
+            </w:r>
+            <w:r>
+              <w:rPr>
+                <w:i/>
+              </w:rPr>
+              <w:t>C</w:t>
+            </w:r>
+          </w:p>
+        </w:tc>
+        <w:tc>
+          <w:tcPr>
+            <w:tcW w:w="4426" w:type="dxa"/>
+          </w:tcPr>
+          <w:p>
+            <w:r>
+              <w:t>ceny jednotlivých předmětů</w:t>
+            </w:r>
+            <w:r>
+              <w:t>, 0.9</w:t>
+            </w:r>
+            <w:r>
+              <w:rPr>
+                <w:rFonts w:ascii="Cambria Math" w:hAnsi="Cambria Math" w:cs="Cambria Math"/>
+              </w:rPr>
+              <w:t xml:space="preserve"> ≤</w:t>
+            </w:r>
+            <w:r>
+              <w:rPr>
+                <w:rFonts w:cs="Garamond"/>
+              </w:rPr>
+              <w:t xml:space="preserve"> </w:t>
+            </w:r>
+            <w:r>
+              <w:rPr>
+                <w:rFonts w:cs="Garamond"/>
+                <w:i/>
+              </w:rPr>
+              <w:t>C[i]</w:t>
+            </w:r>
+            <w:r>
+              <w:rPr>
+                <w:rFonts w:cs="Garamond"/>
+              </w:rPr>
+              <w:t xml:space="preserve"> </w:t>
+            </w:r>
+            <w:r>
+              <w:rPr>
+                <w:rFonts w:ascii="Cambria Math" w:hAnsi="Cambria Math" w:cs="Cambria Math"/>
+              </w:rPr>
+              <w:t>≤</w:t>
+            </w:r>
+            <w:r>
+              <w:rPr>
+                <w:rFonts w:cs="Garamond"/>
+              </w:rPr>
+              <w:t xml:space="preserve"> 1.1</w:t>
+            </w:r>
+          </w:p>
+        </w:tc>
+      </w:tr>
+      <w:tr>
+        <w:tc>
+          <w:tcPr>
+            <w:tcW w:w="1668" w:type="dxa"/>
+          </w:tcPr>
+          <w:p>
+            <w:pPr>
+              <w:rPr>
+                <w:i/>
+              </w:rPr>
+            </w:pPr>
+            <w:r>
+              <w:rPr>
+                <w:i/>
+              </w:rPr>
+              <w:t>O[1..n]</w:t>
+            </w:r>
+          </w:p>
+        </w:tc>
+        <w:tc>
+          <w:tcPr>
+            <w:tcW w:w="3118" w:type="dxa"/>
+          </w:tcPr>
+          <w:p>
+            <w:r>
+              <w:t xml:space="preserve">vektor objemu </w:t>
+            </w:r>
+            <w:r>
+              <w:rPr>
+                <w:i/>
+              </w:rPr>
+              <w:t>O</w:t>
+            </w:r>
+          </w:p>
+        </w:tc>
+        <w:tc>
+          <w:tcPr>
+            <w:tcW w:w="4426" w:type="dxa"/>
+          </w:tcPr>
+          <w:p>
+            <w:r>
+              <w:t>objemy jednotlivých předmětů</w:t>
+            </w:r>
+            <w:r>
+              <w:t xml:space="preserve">, 0.9 </w:t>
+            </w:r>
+            <w:r>
+              <w:rPr>
+                <w:rFonts w:ascii="Cambria Math" w:hAnsi="Cambria Math" w:cs="Cambria Math"/>
+              </w:rPr>
+              <w:t>≤</w:t>
+            </w:r>
+            <w:r>
+              <w:rPr>
+                <w:rFonts w:cs="Garamond"/>
+              </w:rPr>
+              <w:t xml:space="preserve"> </w:t>
+            </w:r>
+            <w:r>
+              <w:rPr>
+                <w:rFonts w:cs="Garamond"/>
+                <w:i/>
+              </w:rPr>
+              <w:t>O[i]</w:t>
+            </w:r>
+            <w:r>
+              <w:rPr>
+                <w:rFonts w:ascii="Cambria Math" w:hAnsi="Cambria Math" w:cs="Cambria Math"/>
+              </w:rPr>
+              <w:t xml:space="preserve"> ≤</w:t>
+            </w:r>
+            <w:r>
+              <w:rPr>
+                <w:rFonts w:cs="Garamond"/>
+              </w:rPr>
+              <w:t xml:space="preserve">  1.1</w:t>
+            </w:r>
+          </w:p>
+        </w:tc>
+      </w:tr>
+      <w:tr>
+        <w:tc>
+          <w:tcPr>
+            <w:tcW w:w="1668" w:type="dxa"/>
+          </w:tcPr>
+          <w:p>
+            <w:pPr>
+              <w:rPr>
+                <w:i/>
+              </w:rPr>
+            </w:pPr>
+            <w:r>
+              <w:rPr>
+                <w:i/>
+              </w:rPr>
+              <w:t>V</w:t>
+            </w:r>
+          </w:p>
+        </w:tc>
+        <w:tc>
+          <w:tcPr>
+            <w:tcW w:w="3118" w:type="dxa"/>
+          </w:tcPr>
+          <w:p>
+            <w:r>
+              <w:t xml:space="preserve">konstanta </w:t>
+            </w:r>
+            <w:r>
+              <w:rPr>
+                <w:i/>
+              </w:rPr>
+              <w:t>V</w:t>
+            </w:r>
+          </w:p>
+        </w:tc>
+        <w:tc>
+          <w:tcPr>
+            <w:tcW w:w="4426" w:type="dxa"/>
+          </w:tcPr>
+          <w:p>
+            <w:pPr>
+              <w:keepNext/>
+            </w:pPr>
+            <w:r>
+              <w:t>maximální objem předmětů, co lze odnést</w:t>
+            </w:r>
+          </w:p>
+        </w:tc>
+      </w:tr>
+    </w:tbl>
+    <w:p>
+      <w:pPr>
+        <w:pStyle w:val="Titulek"/>
+      </w:pPr>
+      <w:r>
+        <w:t xml:space="preserve">Tabulka </w:t>
+      </w:r>
+      <w:fldSimple w:instr=" SEQ Tabulka \* ARABIC ">
+        <w:r>
+          <w:rPr>
+            <w:noProof/>
+          </w:rPr>
+          <w:t>1</w:t>
+        </w:r>
+      </w:fldSimple>
+      <w:r>
+        <w:t xml:space="preserve"> - </w:t>
+      </w:r>
+      <w:r>
+        <w:rPr>
+          <w:noProof/>
+        </w:rPr>
+        <w:t>Vstupní data úkolu</w:t>
+      </w:r>
+    </w:p>
+    <w:p>
+      <w:pPr>
+        <w:pStyle w:val="Nadpis3"/>
+      </w:pPr>
+      <w:r>
+        <w:t>Výstup algoritmu:</w:t>
+      </w:r>
+    </w:p>
+    <w:p>
+      <w:r>
+        <w:t>Výpis množiny předmětů v batohu včetně celkové ceny a celkového objemu.</w:t>
+      </w:r>
+    </w:p>
+    <w:p>
+      <w:pPr>
+        <w:pStyle w:val="Nadpis2"/>
+      </w:pPr>
+      <w:r>
+        <w:t>Popis sekvenčního algoritmu</w:t>
+      </w:r>
+    </w:p>
+    <w:p>
+      <w:r>
+        <w:t xml:space="preserve">Sekvenční algoritmus je typu </w:t>
+      </w:r>
+      <w:r>
+        <w:rPr>
+          <w:b/>
+        </w:rPr>
+        <w:t>BB-DFS</w:t>
+      </w:r>
+      <w:r>
+        <w:rPr>
+          <w:rStyle w:val="Znakapoznpodarou"/>
+        </w:rPr>
+        <w:footnoteReference w:id="1"/>
+      </w:r>
+      <w:r>
+        <w:t xml:space="preserve">, s hloubkou stromu stavů omezenou na </w:t>
+      </w:r>
+      <w:r>
+        <w:rPr>
+          <w:i/>
+        </w:rPr>
+        <w:t>n</w:t>
+      </w:r>
+      <w:r>
+        <w:t xml:space="preserve">. Řešení vždy existuje. Cena, kterou maximalizujeme, je součet cen věcí v batohu. Algoritmus končí, když je cena rovna horní </w:t>
+      </w:r>
+      <w:r>
+        <w:t>mezi nebo když</w:t>
+      </w:r>
+      <w:r>
+        <w:t xml:space="preserve"> prohledá celý stavový prostor do hloubky dané </w:t>
+      </w:r>
+      <w:r>
+        <w:rPr>
+          <w:i/>
+        </w:rPr>
+        <w:t>n</w:t>
+      </w:r>
+      <w:r>
+        <w:t>.</w:t>
+      </w:r>
+    </w:p>
+    <w:p>
+      <w:r>
+        <w:t>Těsná horní mez není známa. Odhad horní meze ceny lze vypočítat jako c_max</w:t>
+      </w:r>
+      <w:r>
+        <w:rPr>
+          <w:vertAlign w:val="subscript"/>
+        </w:rPr>
+        <w:t>i</w:t>
+      </w:r>
+      <w:r>
+        <w:t>=V(max C</w:t>
+      </w:r>
+      <w:r>
+        <w:rPr>
+          <w:vertAlign w:val="subscript"/>
+        </w:rPr>
+        <w:t>i</w:t>
+      </w:r>
+      <w:r>
+        <w:t>/O</w:t>
+      </w:r>
+      <w:r>
+        <w:rPr>
+          <w:vertAlign w:val="subscript"/>
+        </w:rPr>
+        <w:t>i</w:t>
+      </w:r>
+      <w:r>
+        <w:t>).</w:t>
       </w:r>
     </w:p>
     <w:p/>
     <w:p/>
     <w:p>
       <w:pPr>
-        <w:pStyle w:val="Nadpis1"/>
-      </w:pPr>
-      <w:r>
-        <w:t>Naměřené výsledky a vyhodnocení</w:t>
-      </w:r>
-    </w:p>
-    <w:p/>
-    <w:p/>
-    <w:p>
-      <w:pPr>
-        <w:pStyle w:val="Nadpis1"/>
-      </w:pPr>
-      <w:r>
-        <w:t>Závěr</w:t>
-      </w:r>
-    </w:p>
-    <w:p/>
-    <w:p/>
-    <w:p>
-      <w:pPr>
-        <w:pStyle w:val="Nadpis1"/>
-      </w:pPr>
-      <w:r>
-        <w:t>Lite</w:t>
-      </w:r>
-      <w:r>
-        <w:t>r</w:t>
-      </w:r>
-      <w:r>
-        <w:t>atura</w:t>
-      </w:r>
-    </w:p>
-    <w:p/>
+        <w:pStyle w:val="Nadpis3"/>
+      </w:pPr>
+      <w:r>
+        <w:lastRenderedPageBreak/>
+        <w:t>Nástin algoritmu:</w:t>
+      </w:r>
+    </w:p>
+    <w:p>
+      <w:r>
+        <w:t xml:space="preserve">Stav je hodnota charakteristického vektoru </w:t>
+      </w:r>
+      <w:r>
+        <w:rPr>
+          <w:i/>
+        </w:rPr>
+        <w:t>a</w:t>
+      </w:r>
+      <w:r>
+        <w:t xml:space="preserve">. Procházení stromu se tedy rovná postupnému nastavování složek vektoru </w:t>
+      </w:r>
+      <w:r>
+        <w:rPr>
+          <w:i/>
+        </w:rPr>
+        <w:t>a</w:t>
+      </w:r>
+      <w:r>
+        <w:t xml:space="preserve"> zleva čísly 0 nebo 1. Při prohledávání větve stromu (ohodnoceno je prvních i položek vektoru </w:t>
+      </w:r>
+      <w:r>
+        <w:rPr>
+          <w:i/>
+        </w:rPr>
+        <w:t>a</w:t>
+      </w:r>
+      <w:r>
+        <w:t>)</w:t>
+      </w:r>
+      <w:r>
+        <w:t xml:space="preserve"> se lze vrátit, pokud</w:t>
+      </w:r>
+    </w:p>
     <w:p>
       <w:pPr>
         <w:pStyle w:val="Odstavecseseznamem"/>
         <w:numPr>
           <w:ilvl w:val="0"/>
-          <w:numId w:val="2"/>
+          <w:numId w:val="5"/>
         </w:numPr>
-        <w:spacing w:before="240"/>
-        <w:ind w:left="709" w:hanging="357"/>
-      </w:pPr>
-      <w:r>
-        <w:t>C++ Reference</w:t>
+      </w:pPr>
+      <w:r>
+        <w:t xml:space="preserve">cena předmětů v batohu + cena zbývajících dosud neuvažovaných věcí </w:t>
+      </w:r>
+      <w:r>
+        <w:rPr>
+          <w:rFonts w:ascii="Cambria Math" w:hAnsi="Cambria Math" w:cs="Cambria Math"/>
+        </w:rPr>
+        <w:t>≤</w:t>
+      </w:r>
+      <w:r>
+        <w:rPr>
+          <w:rFonts w:cs="Garamond"/>
+        </w:rPr>
+        <w:t xml:space="preserve"> průběžné maximum</w:t>
+      </w:r>
+    </w:p>
+    <w:p>
+      <w:pPr>
+        <w:pStyle w:val="Odstavecseseznamem"/>
+        <w:numPr>
+          <w:ilvl w:val="0"/>
+          <w:numId w:val="5"/>
+        </w:numPr>
+      </w:pPr>
+      <w:r>
+        <w:t xml:space="preserve">cena předmětů v batohu + maximální odhad ceny nejlepšího doplnění do batohu </w:t>
+      </w:r>
+      <w:r>
+        <w:rPr>
+          <w:rFonts w:ascii="Cambria Math" w:hAnsi="Cambria Math" w:cs="Cambria Math"/>
+        </w:rPr>
+        <w:t>≤</w:t>
+      </w:r>
+      <w:r>
+        <w:rPr>
+          <w:rFonts w:cs="Garamond"/>
+        </w:rPr>
+        <w:t xml:space="preserve"> průběžné maximum</w:t>
+      </w:r>
+    </w:p>
+    <w:p>
+      <w:pPr>
+        <w:pStyle w:val="Nadpis3"/>
+      </w:pPr>
+      <w:r>
+        <w:t>Odchylky od zadání</w:t>
+      </w:r>
+    </w:p>
+    <w:p>
+      <w:r>
+        <w:t xml:space="preserve">V zadání byla specifikována omezení pro hodnoty ve vektorech </w:t>
+      </w:r>
+      <w:r>
+        <w:rPr>
+          <w:i/>
+        </w:rPr>
+        <w:t>O</w:t>
+      </w:r>
+      <w:r>
+        <w:t xml:space="preserve"> a </w:t>
+      </w:r>
+      <w:r>
+        <w:rPr>
+          <w:i/>
+        </w:rPr>
+        <w:t>C</w:t>
+      </w:r>
+      <w:r>
+        <w:t>:</w:t>
+      </w:r>
+    </w:p>
+    <w:p>
+      <w:pPr>
+        <w:pStyle w:val="Bezmezer"/>
+        <w:jc w:val="center"/>
+        <w:rPr>
+          <w:rFonts w:cs="Garamond"/>
+        </w:rPr>
+      </w:pPr>
+      <w:r>
+        <w:t xml:space="preserve">0.9 </w:t>
+      </w:r>
+      <w:r>
+        <w:rPr>
+          <w:rFonts w:ascii="Cambria Math" w:hAnsi="Cambria Math" w:cs="Cambria Math"/>
+        </w:rPr>
+        <w:t>≤</w:t>
+      </w:r>
+      <w:r>
+        <w:rPr>
+          <w:rFonts w:cs="Garamond"/>
+        </w:rPr>
+        <w:t xml:space="preserve"> </w:t>
+      </w:r>
+      <w:r>
+        <w:rPr>
+          <w:rFonts w:cs="Garamond"/>
+          <w:i/>
+        </w:rPr>
+        <w:t>C[i]</w:t>
+      </w:r>
+      <w:r>
+        <w:rPr>
+          <w:rFonts w:cs="Garamond"/>
+        </w:rPr>
+        <w:t xml:space="preserve"> </w:t>
+      </w:r>
+      <w:r>
+        <w:rPr>
+          <w:rFonts w:ascii="Cambria Math" w:hAnsi="Cambria Math" w:cs="Cambria Math"/>
+        </w:rPr>
+        <w:t>≤</w:t>
+      </w:r>
+      <w:r>
+        <w:rPr>
+          <w:rFonts w:cs="Garamond"/>
+        </w:rPr>
+        <w:t xml:space="preserve"> 1.1</w:t>
+      </w:r>
+    </w:p>
+    <w:p>
+      <w:pPr>
+        <w:jc w:val="center"/>
+        <w:rPr>
+          <w:rFonts w:cs="Garamond"/>
+        </w:rPr>
+      </w:pPr>
+      <w:r>
+        <w:t xml:space="preserve">0.9 </w:t>
+      </w:r>
+      <w:r>
+        <w:rPr>
+          <w:rFonts w:ascii="Cambria Math" w:hAnsi="Cambria Math" w:cs="Cambria Math"/>
+        </w:rPr>
+        <w:t>≤</w:t>
+      </w:r>
+      <w:r>
+        <w:rPr>
+          <w:rFonts w:cs="Garamond"/>
+        </w:rPr>
+        <w:t xml:space="preserve"> </w:t>
+      </w:r>
+      <w:r>
+        <w:rPr>
+          <w:rFonts w:cs="Garamond"/>
+          <w:i/>
+        </w:rPr>
+        <w:t>O[i]</w:t>
+      </w:r>
+      <w:r>
+        <w:rPr>
+          <w:rFonts w:ascii="Cambria Math" w:hAnsi="Cambria Math" w:cs="Cambria Math"/>
+        </w:rPr>
+        <w:t xml:space="preserve"> ≤</w:t>
+      </w:r>
+      <w:r>
+        <w:rPr>
+          <w:rFonts w:cs="Garamond"/>
+        </w:rPr>
+        <w:t xml:space="preserve">  1.1</w:t>
+      </w:r>
+      <w:r>
+        <w:rPr>
+          <w:rFonts w:cs="Garamond"/>
+        </w:rPr>
+        <w:t>.</w:t>
+      </w:r>
+    </w:p>
+    <w:p>
+      <w:r>
+        <w:t>Vstupy s takto omezenými hodnotami bez problémů zpracováváme, nicméně naše implementace si poradí i s hodnotami mimo tento</w:t>
+      </w:r>
+      <w:r>
+        <w:t xml:space="preserve"> interval. Problémy nám nečiní ani </w:t>
+      </w:r>
+    </w:p>
+    <w:p>
+      <w:pPr>
+        <w:pStyle w:val="Odstavecseseznamem"/>
+        <w:numPr>
+          <w:ilvl w:val="0"/>
+          <w:numId w:val="6"/>
+        </w:numPr>
+      </w:pPr>
+      <w:r>
+        <w:t>předměty těžší než 1.1 (smysl úlohy nezměněn)</w:t>
+      </w:r>
+    </w:p>
+    <w:p>
+      <w:pPr>
+        <w:pStyle w:val="Odstavecseseznamem"/>
+        <w:numPr>
+          <w:ilvl w:val="0"/>
+          <w:numId w:val="6"/>
+        </w:numPr>
+      </w:pPr>
+      <w:r>
+        <w:t>předměty hodnotnější než 1.1 (smysl úlohy nezměněn)</w:t>
+      </w:r>
+    </w:p>
+    <w:p>
+      <w:pPr>
+        <w:pStyle w:val="Odstavecseseznamem"/>
+        <w:numPr>
+          <w:ilvl w:val="0"/>
+          <w:numId w:val="6"/>
+        </w:numPr>
+      </w:pPr>
+      <w:r>
+        <w:t>předměty lehčí než 0.9 (předměty se zápornou hmotností mohou batoh dokonce nadlehčovat)</w:t>
+      </w:r>
+    </w:p>
+    <w:p>
+      <w:pPr>
+        <w:pStyle w:val="Odstavecseseznamem"/>
+        <w:numPr>
+          <w:ilvl w:val="0"/>
+          <w:numId w:val="6"/>
+        </w:numPr>
+      </w:pPr>
+      <w:r>
+        <w:t>předměty lacinější než 0.9 (předměty se zápornou cenou m</w:t>
+      </w:r>
+      <w:r>
+        <w:t xml:space="preserve">ohou negativně cenově působit na </w:t>
+      </w:r>
+      <w:r>
+        <w:t>„ostatní obsah batohu“).</w:t>
+      </w:r>
+    </w:p>
+    <w:p>
+      <w:pPr>
+        <w:pStyle w:val="Nadpis3"/>
+      </w:pPr>
+      <w:r>
+        <w:t>Implementace sekvenčního algoritmu</w:t>
+      </w:r>
+    </w:p>
+    <w:p>
+      <w:r>
+        <w:t>Implementujeme algoritmus typu DFS pro stromové prohledávání do hloubky</w:t>
+      </w:r>
+      <w:r>
+        <w:t xml:space="preserve"> s vlastním zásobníkem</w:t>
+      </w:r>
+      <w:r>
+        <w:t xml:space="preserve">. Jasně neperspektivní stavy a jejich podstromy (např. aktuální váha batohu s danými předměty by překročila povolené maximum) v rámci implementace kroku </w:t>
+      </w:r>
+      <w:r>
+        <w:rPr>
+          <w:b/>
+        </w:rPr>
+        <w:t>pruning</w:t>
+      </w:r>
+      <w:r>
+        <w:rPr>
+          <w:rStyle w:val="Znakapoznpodarou"/>
+        </w:rPr>
+        <w:footnoteReference w:id="2"/>
+      </w:r>
+      <w:r>
+        <w:t xml:space="preserve"> vyřazujeme.</w:t>
+      </w:r>
+    </w:p>
+    <w:p/>
+    <w:p>
+      <w:r>
+        <w:t xml:space="preserve">Průchod stromem v naší implementaci probíhá </w:t>
+      </w:r>
+      <w:r>
+        <w:t xml:space="preserve">zjednodušeně </w:t>
+      </w:r>
+      <w:r>
+        <w:t>následovně:</w:t>
+      </w:r>
+    </w:p>
+    <w:p>
+      <w:pPr>
+        <w:pStyle w:val="Odstavecseseznamem"/>
+        <w:numPr>
+          <w:ilvl w:val="0"/>
+          <w:numId w:val="7"/>
+        </w:numPr>
+      </w:pPr>
+      <w:r>
+        <w:t>Na zásobník je uložen kořenový prvek stromu.</w:t>
+      </w:r>
+    </w:p>
+    <w:p>
+      <w:pPr>
+        <w:pStyle w:val="Odstavecseseznamem"/>
+        <w:numPr>
+          <w:ilvl w:val="0"/>
+          <w:numId w:val="7"/>
+        </w:numPr>
+      </w:pPr>
+      <w:r>
+        <w:t>Na zásobníku existuje minimálně jeden stav. Je vyjmut a otestován, zda je možné ho expandovat</w:t>
       </w:r>
     </w:p>
     <w:p>
@@ -214,12 +1066,488 @@
         <w:pStyle w:val="Odstavecseseznamem"/>
         <w:numPr>
           <w:ilvl w:val="1"/>
-          <w:numId w:val="2"/>
+          <w:numId w:val="7"/>
         </w:numPr>
-        <w:ind w:left="1134"/>
-      </w:pPr>
-      <w:r>
-        <w:t>STL vector &lt;</w:t>
+      </w:pPr>
+      <w:r>
+        <w:t>Expanze možná → expandováno → test, zda jsou nové stavy perspektivní</w:t>
+      </w:r>
+    </w:p>
+    <w:p>
+      <w:pPr>
+        <w:pStyle w:val="Odstavecseseznamem"/>
+        <w:numPr>
+          <w:ilvl w:val="2"/>
+          <w:numId w:val="7"/>
+        </w:numPr>
+      </w:pPr>
+      <w:r>
+        <w:t>Každý perspektivní stav je vrácen na zásobník</w:t>
+      </w:r>
+    </w:p>
+    <w:p>
+      <w:pPr>
+        <w:pStyle w:val="Odstavecseseznamem"/>
+        <w:numPr>
+          <w:ilvl w:val="2"/>
+          <w:numId w:val="7"/>
+        </w:numPr>
+      </w:pPr>
+      <w:r>
+        <w:t>Každý neperspektivní stav je zahozen</w:t>
+      </w:r>
+    </w:p>
+    <w:p>
+      <w:pPr>
+        <w:pStyle w:val="Odstavecseseznamem"/>
+        <w:numPr>
+          <w:ilvl w:val="1"/>
+          <w:numId w:val="7"/>
+        </w:numPr>
+      </w:pPr>
+      <w:r>
+        <w:t>Expanze není možná (list stromu)  → test, zda je list lepším řešením než „zatím nejlepší“</w:t>
+      </w:r>
+    </w:p>
+    <w:p>
+      <w:pPr>
+        <w:pStyle w:val="Odstavecseseznamem"/>
+        <w:numPr>
+          <w:ilvl w:val="2"/>
+          <w:numId w:val="7"/>
+        </w:numPr>
+      </w:pPr>
+      <w:r>
+        <w:t>List je lepším řešením → list se stává „zatím nejlepším“</w:t>
+      </w:r>
+    </w:p>
+    <w:p>
+      <w:pPr>
+        <w:pStyle w:val="Odstavecseseznamem"/>
+        <w:numPr>
+          <w:ilvl w:val="2"/>
+          <w:numId w:val="7"/>
+        </w:numPr>
+      </w:pPr>
+      <w:r>
+        <w:t>List není zlepšujícím řešením → je zahozen</w:t>
+      </w:r>
+    </w:p>
+    <w:p>
+      <w:pPr>
+        <w:pStyle w:val="Odstavecseseznamem"/>
+        <w:numPr>
+          <w:ilvl w:val="0"/>
+          <w:numId w:val="7"/>
+        </w:numPr>
+      </w:pPr>
+      <w:r>
+        <w:t>Jakmile je zásobník prázdný → „zatím nejlepší“ je řešením problému.</w:t>
+      </w:r>
+    </w:p>
+    <w:p>
+      <w:r>
+        <w:t xml:space="preserve">Ve zdrojovém kódu aplikace je tato implementace sekvenčního algoritmu zpracována ve funkci </w:t>
+      </w:r>
+      <w:r>
+        <w:rPr>
+          <w:rStyle w:val="CodeChar"/>
+        </w:rPr>
+        <w:t>procedeNode</w:t>
+      </w:r>
+      <w:r>
+        <w:t>.</w:t>
+      </w:r>
+    </w:p>
+    <w:p>
+      <w:r>
+        <w:br w:type="page"/>
+      </w:r>
+    </w:p>
+    <w:p>
+      <w:pPr>
+        <w:pStyle w:val="Nadpis3"/>
+      </w:pPr>
+      <w:r>
+        <w:lastRenderedPageBreak/>
+        <w:t>Naměřené časy pro sekvenční algoritmus různě velká data</w:t>
+      </w:r>
+    </w:p>
+    <w:p/>
+    <w:tbl>
+      <w:tblPr>
+        <w:tblStyle w:val="Mkatabulky"/>
+        <w:tblW w:w="0" w:type="auto"/>
+        <w:jc w:val="center"/>
+        <w:tblLook w:val="04A0"/>
+      </w:tblPr>
+      <w:tblGrid>
+        <w:gridCol w:w="2928"/>
+        <w:gridCol w:w="2928"/>
+      </w:tblGrid>
+      <w:tr>
+        <w:trPr>
+          <w:jc w:val="center"/>
+        </w:trPr>
+        <w:tc>
+          <w:tcPr>
+            <w:tcW w:w="2928" w:type="dxa"/>
+          </w:tcPr>
+          <w:p>
+            <w:r>
+              <w:t>Počet předmětu v batohu (</w:t>
+            </w:r>
+            <w:r>
+              <w:rPr>
+                <w:i/>
+              </w:rPr>
+              <w:t>n</w:t>
+            </w:r>
+            <w:r>
+              <w:t>)</w:t>
+            </w:r>
+          </w:p>
+        </w:tc>
+        <w:tc>
+          <w:tcPr>
+            <w:tcW w:w="2928" w:type="dxa"/>
+          </w:tcPr>
+          <w:p>
+            <w:r>
+              <w:t>Čas potřebný k řešení úlohy</w:t>
+            </w:r>
+            <w:r>
+              <w:rPr>
+                <w:rStyle w:val="Znakapoznpodarou"/>
+              </w:rPr>
+              <w:footnoteReference w:id="3"/>
+            </w:r>
+            <w:r>
+              <w:t xml:space="preserve"> [s]</w:t>
+            </w:r>
+          </w:p>
+        </w:tc>
+      </w:tr>
+      <w:tr>
+        <w:trPr>
+          <w:jc w:val="center"/>
+        </w:trPr>
+        <w:tc>
+          <w:tcPr>
+            <w:tcW w:w="2928" w:type="dxa"/>
+          </w:tcPr>
+          <w:p>
+            <w:pPr>
+              <w:jc w:val="right"/>
+            </w:pPr>
+            <w:r>
+              <w:t>4</w:t>
+            </w:r>
+          </w:p>
+        </w:tc>
+        <w:tc>
+          <w:tcPr>
+            <w:tcW w:w="2928" w:type="dxa"/>
+          </w:tcPr>
+          <w:p>
+            <w:pPr>
+              <w:jc w:val="right"/>
+            </w:pPr>
+            <w:r>
+              <w:t>0.000593901</w:t>
+            </w:r>
+          </w:p>
+        </w:tc>
+      </w:tr>
+      <w:tr>
+        <w:trPr>
+          <w:jc w:val="center"/>
+        </w:trPr>
+        <w:tc>
+          <w:tcPr>
+            <w:tcW w:w="2928" w:type="dxa"/>
+          </w:tcPr>
+          <w:p>
+            <w:pPr>
+              <w:jc w:val="right"/>
+            </w:pPr>
+            <w:r>
+              <w:t>10</w:t>
+            </w:r>
+          </w:p>
+        </w:tc>
+        <w:tc>
+          <w:tcPr>
+            <w:tcW w:w="2928" w:type="dxa"/>
+          </w:tcPr>
+          <w:p>
+            <w:pPr>
+              <w:jc w:val="right"/>
+            </w:pPr>
+            <w:r>
+              <w:t>0.0027411</w:t>
+            </w:r>
+          </w:p>
+        </w:tc>
+      </w:tr>
+      <w:tr>
+        <w:trPr>
+          <w:jc w:val="center"/>
+        </w:trPr>
+        <w:tc>
+          <w:tcPr>
+            <w:tcW w:w="2928" w:type="dxa"/>
+          </w:tcPr>
+          <w:p>
+            <w:pPr>
+              <w:jc w:val="right"/>
+            </w:pPr>
+            <w:r>
+              <w:t>15</w:t>
+            </w:r>
+          </w:p>
+        </w:tc>
+        <w:tc>
+          <w:tcPr>
+            <w:tcW w:w="2928" w:type="dxa"/>
+          </w:tcPr>
+          <w:p>
+            <w:pPr>
+              <w:jc w:val="right"/>
+            </w:pPr>
+            <w:r>
+              <w:t>0.116669</w:t>
+            </w:r>
+          </w:p>
+        </w:tc>
+      </w:tr>
+      <w:tr>
+        <w:trPr>
+          <w:jc w:val="center"/>
+        </w:trPr>
+        <w:tc>
+          <w:tcPr>
+            <w:tcW w:w="2928" w:type="dxa"/>
+          </w:tcPr>
+          <w:p>
+            <w:pPr>
+              <w:jc w:val="right"/>
+            </w:pPr>
+            <w:r>
+              <w:t>20</w:t>
+            </w:r>
+          </w:p>
+        </w:tc>
+        <w:tc>
+          <w:tcPr>
+            <w:tcW w:w="2928" w:type="dxa"/>
+          </w:tcPr>
+          <w:p>
+            <w:pPr>
+              <w:jc w:val="right"/>
+            </w:pPr>
+            <w:r>
+              <w:t>3.42538</w:t>
+            </w:r>
+          </w:p>
+        </w:tc>
+      </w:tr>
+      <w:tr>
+        <w:trPr>
+          <w:jc w:val="center"/>
+        </w:trPr>
+        <w:tc>
+          <w:tcPr>
+            <w:tcW w:w="2928" w:type="dxa"/>
+          </w:tcPr>
+          <w:p>
+            <w:pPr>
+              <w:jc w:val="right"/>
+            </w:pPr>
+            <w:r>
+              <w:t>22</w:t>
+            </w:r>
+          </w:p>
+        </w:tc>
+        <w:tc>
+          <w:tcPr>
+            <w:tcW w:w="2928" w:type="dxa"/>
+          </w:tcPr>
+          <w:p>
+            <w:pPr>
+              <w:jc w:val="right"/>
+            </w:pPr>
+            <w:r>
+              <w:t>15.9661</w:t>
+            </w:r>
+          </w:p>
+        </w:tc>
+      </w:tr>
+      <w:tr>
+        <w:trPr>
+          <w:jc w:val="center"/>
+        </w:trPr>
+        <w:tc>
+          <w:tcPr>
+            <w:tcW w:w="2928" w:type="dxa"/>
+          </w:tcPr>
+          <w:p>
+            <w:pPr>
+              <w:jc w:val="right"/>
+            </w:pPr>
+            <w:r>
+              <w:t>25</w:t>
+            </w:r>
+          </w:p>
+        </w:tc>
+        <w:tc>
+          <w:tcPr>
+            <w:tcW w:w="2928" w:type="dxa"/>
+          </w:tcPr>
+          <w:p>
+            <w:pPr>
+              <w:jc w:val="right"/>
+            </w:pPr>
+            <w:r>
+              <w:t>112.343</w:t>
+            </w:r>
+          </w:p>
+        </w:tc>
+      </w:tr>
+      <w:tr>
+        <w:trPr>
+          <w:jc w:val="center"/>
+        </w:trPr>
+        <w:tc>
+          <w:tcPr>
+            <w:tcW w:w="2928" w:type="dxa"/>
+          </w:tcPr>
+          <w:p>
+            <w:pPr>
+              <w:jc w:val="right"/>
+            </w:pPr>
+            <w:r>
+              <w:t>27</w:t>
+            </w:r>
+          </w:p>
+        </w:tc>
+        <w:tc>
+          <w:tcPr>
+            <w:tcW w:w="2928" w:type="dxa"/>
+          </w:tcPr>
+          <w:p>
+            <w:pPr>
+              <w:keepNext/>
+              <w:jc w:val="right"/>
+            </w:pPr>
+            <w:r>
+              <w:t>550.386</w:t>
+            </w:r>
+          </w:p>
+        </w:tc>
+      </w:tr>
+    </w:tbl>
+    <w:p>
+      <w:pPr>
+        <w:pStyle w:val="Titulek"/>
+      </w:pPr>
+      <w:r>
+        <w:t xml:space="preserve">Tabulka </w:t>
+      </w:r>
+      <w:fldSimple w:instr=" SEQ Tabulka \* ARABIC ">
+        <w:r>
+          <w:rPr>
+            <w:noProof/>
+          </w:rPr>
+          <w:t>2</w:t>
+        </w:r>
+      </w:fldSimple>
+      <w:r>
+        <w:t xml:space="preserve"> - Naměřené časy pro různé velikosti batohu</w:t>
+      </w:r>
+    </w:p>
+    <w:p>
+      <w:pPr>
+        <w:pStyle w:val="Nadpis1"/>
+      </w:pPr>
+      <w:r>
+        <w:t>Popis paralelního algoritmu a jeho implementace v MPI</w:t>
+      </w:r>
+    </w:p>
+    <w:p>
+      <w:r>
+        <w:t>Paralelní algoritmus je typu PBB-DFS-V.</w:t>
+      </w:r>
+    </w:p>
+    <w:p/>
+    <w:p/>
+    <w:p>
+      <w:pPr>
+        <w:pStyle w:val="Nadpis1"/>
+      </w:pPr>
+      <w:r>
+        <w:t>Naměřené výsledky a vyhodnocení</w:t>
+      </w:r>
+    </w:p>
+    <w:p/>
+    <w:p/>
+    <w:p>
+      <w:pPr>
+        <w:pStyle w:val="Nadpis1"/>
+      </w:pPr>
+      <w:r>
+        <w:t>Závěr</w:t>
+      </w:r>
+    </w:p>
+    <w:p/>
+    <w:p/>
+    <w:p>
+      <w:pPr>
+        <w:pStyle w:val="Nadpis1"/>
+      </w:pPr>
+      <w:r>
+        <w:t>Lite</w:t>
+      </w:r>
+      <w:r>
+        <w:t>r</w:t>
+      </w:r>
+      <w:r>
+        <w:t>atura</w:t>
+      </w:r>
+    </w:p>
+    <w:p/>
+    <w:p>
+      <w:pPr>
+        <w:pStyle w:val="Odstavecseseznamem"/>
+        <w:numPr>
+          <w:ilvl w:val="0"/>
+          <w:numId w:val="12"/>
+        </w:numPr>
+        <w:spacing w:before="240"/>
+      </w:pPr>
+      <w:r>
+        <w:t>C++ Reference</w:t>
+      </w:r>
+    </w:p>
+    <w:p>
+      <w:pPr>
+        <w:pStyle w:val="Odstavecseseznamem"/>
+        <w:numPr>
+          <w:ilvl w:val="1"/>
+          <w:numId w:val="12"/>
+        </w:numPr>
+      </w:pPr>
+      <w:r>
+        <w:t xml:space="preserve">STL </w:t>
+      </w:r>
+      <w:r>
+        <w:rPr>
+          <w:lang w:val="en-US"/>
+        </w:rPr>
+        <w:t>vector</w:t>
+      </w:r>
+      <w:r>
+        <w:t xml:space="preserve"> &lt;</w:t>
       </w:r>
       <w:hyperlink r:id="rId8" w:history="1">
         <w:r>
@@ -238,16 +1566,33 @@
         <w:pStyle w:val="Odstavecseseznamem"/>
         <w:numPr>
           <w:ilvl w:val="1"/>
-          <w:numId w:val="2"/>
+          <w:numId w:val="12"/>
         </w:numPr>
-        <w:ind w:left="1134" w:hanging="357"/>
         <w:contextualSpacing w:val="0"/>
       </w:pPr>
       <w:r>
-        <w:t xml:space="preserve">STL deque </w:t>
-      </w:r>
-      <w:r>
-        <w:t>(double ended queue)</w:t>
+        <w:t xml:space="preserve">STL </w:t>
+      </w:r>
+      <w:r>
+        <w:rPr>
+          <w:lang w:val="en-US"/>
+        </w:rPr>
+        <w:t>deque</w:t>
+      </w:r>
+      <w:r>
+        <w:t xml:space="preserve"> </w:t>
+      </w:r>
+      <w:r>
+        <w:t>(</w:t>
+      </w:r>
+      <w:r>
+        <w:rPr>
+          <w:lang w:val="en-US"/>
+        </w:rPr>
+        <w:t>double ended queue</w:t>
+      </w:r>
+      <w:r>
+        <w:t>)</w:t>
       </w:r>
       <w:r>
         <w:t xml:space="preserve"> &lt;</w:t>
@@ -269,10 +1614,9 @@
         <w:pStyle w:val="Odstavecseseznamem"/>
         <w:numPr>
           <w:ilvl w:val="0"/>
-          <w:numId w:val="2"/>
+          <w:numId w:val="12"/>
         </w:numPr>
         <w:spacing w:before="240"/>
-        <w:ind w:left="709" w:hanging="357"/>
         <w:contextualSpacing w:val="0"/>
       </w:pPr>
       <w:r>
@@ -313,10 +1657,9 @@
         <w:pStyle w:val="Odstavecseseznamem"/>
         <w:numPr>
           <w:ilvl w:val="0"/>
-          <w:numId w:val="2"/>
+          <w:numId w:val="12"/>
         </w:numPr>
         <w:spacing w:before="240"/>
-        <w:ind w:left="709" w:hanging="357"/>
         <w:contextualSpacing w:val="0"/>
       </w:pPr>
       <w:r>
@@ -338,8 +1681,54 @@
         <w:t>&gt;</w:t>
       </w:r>
     </w:p>
+    <w:p>
+      <w:pPr>
+        <w:pStyle w:val="Odstavecseseznamem"/>
+        <w:numPr>
+          <w:ilvl w:val="0"/>
+          <w:numId w:val="12"/>
+        </w:numPr>
+        <w:spacing w:before="240"/>
+        <w:contextualSpacing w:val="0"/>
+      </w:pPr>
+      <w:r>
+        <w:t xml:space="preserve">Wikipedia.org: </w:t>
+      </w:r>
+      <w:r>
+        <w:rPr>
+          <w:lang w:val="en-US"/>
+        </w:rPr>
+        <w:t>Branch and Bound</w:t>
+      </w:r>
+      <w:r>
+        <w:t xml:space="preserve"> &lt;</w:t>
+      </w:r>
+      <w:hyperlink r:id="rId12" w:history="1">
+        <w:r>
+          <w:rPr>
+            <w:rStyle w:val="Hypertextovodkaz"/>
+          </w:rPr>
+          <w:t>http://en.wikipedia.org/wiki/</w:t>
+        </w:r>
+        <w:r>
+          <w:rPr>
+            <w:rStyle w:val="Hypertextovodkaz"/>
+          </w:rPr>
+          <w:t>B</w:t>
+        </w:r>
+        <w:r>
+          <w:rPr>
+            <w:rStyle w:val="Hypertextovodkaz"/>
+          </w:rPr>
+          <w:t>ranch_and_bound</w:t>
+        </w:r>
+      </w:hyperlink>
+      <w:r>
+        <w:t>&gt;</w:t>
+      </w:r>
+    </w:p>
     <w:sectPr>
-      <w:footerReference w:type="default" r:id="rId12"/>
+      <w:footerReference w:type="default" r:id="rId13"/>
       <w:pgSz w:w="11906" w:h="16838"/>
       <w:pgMar w:top="1417" w:right="1417" w:bottom="1417" w:left="1417" w:header="708" w:footer="708" w:gutter="0"/>
       <w:cols w:space="708"/>
@@ -403,7 +1792,7 @@
             <w:rPr>
               <w:noProof/>
             </w:rPr>
-            <w:t>1</w:t>
+            <w:t>3</w:t>
           </w:r>
         </w:fldSimple>
         <w:r>
@@ -442,15 +1831,212 @@
       </w:r>
     </w:p>
   </w:footnote>
+  <w:footnote w:id="1">
+    <w:p>
+      <w:pPr>
+        <w:pStyle w:val="Textpoznpodarou"/>
+      </w:pPr>
+      <w:r>
+        <w:rPr>
+          <w:rStyle w:val="Znakapoznpodarou"/>
+        </w:rPr>
+        <w:footnoteRef/>
+      </w:r>
+      <w:r>
+        <w:t xml:space="preserve"> Branch-and-Bound </w:t>
+      </w:r>
+      <w:r>
+        <w:t>Depth-</w:t>
+      </w:r>
+      <w:r>
+        <w:t>F</w:t>
+      </w:r>
+      <w:r>
+        <w:t xml:space="preserve">irst </w:t>
+      </w:r>
+      <w:r>
+        <w:t>S</w:t>
+      </w:r>
+      <w:r>
+        <w:t>earch</w:t>
+      </w:r>
+    </w:p>
+  </w:footnote>
+  <w:footnote w:id="2">
+    <w:p>
+      <w:pPr>
+        <w:pStyle w:val="Textpoznpodarou"/>
+      </w:pPr>
+      <w:r>
+        <w:rPr>
+          <w:rStyle w:val="Znakapoznpodarou"/>
+        </w:rPr>
+        <w:footnoteRef/>
+      </w:r>
+      <w:r>
+        <w:t xml:space="preserve"> Krok</w:t>
+      </w:r>
+      <w:r>
+        <w:t xml:space="preserve"> BB algoritmu, </w:t>
+      </w:r>
+      <w:r>
+        <w:t xml:space="preserve">kdy je neperspektivní podstrom vyřazen z prohledávání. Viz zdroj </w:t>
+      </w:r>
+      <w:r>
+        <w:t>[4]</w:t>
+      </w:r>
+      <w:r>
+        <w:t>.</w:t>
+      </w:r>
+    </w:p>
+  </w:footnote>
+  <w:footnote w:id="3">
+    <w:p>
+      <w:pPr>
+        <w:pStyle w:val="Textpoznpodarou"/>
+      </w:pPr>
+      <w:r>
+        <w:rPr>
+          <w:rStyle w:val="Znakapoznpodarou"/>
+        </w:rPr>
+        <w:footnoteRef/>
+      </w:r>
+      <w:r>
+        <w:t xml:space="preserve"> Čas vybrané úlohy pro zvolený počet předmětů </w:t>
+      </w:r>
+      <w:r>
+        <w:rPr>
+          <w:i/>
+        </w:rPr>
+        <w:t>n</w:t>
+      </w:r>
+      <w:r>
+        <w:t>, přesný čas vždy závisí na datech, zde klademe důraz na řád výsledků.</w:t>
+      </w:r>
+    </w:p>
+  </w:footnote>
 </w:footnotes>
 </file>
 
 <file path=word/numbering.xml><?xml version="1.0" encoding="utf-8"?>
 <w:numbering xmlns:ve="http://schemas.openxmlformats.org/markup-compatibility/2006" xmlns:o="urn:schemas-microsoft-com:office:office" xmlns:r="http://schemas.openxmlformats.org/officeDocument/2006/relationships" xmlns:m="http://schemas.openxmlformats.org/officeDocument/2006/math" xmlns:v="urn:schemas-microsoft-com:vml" xmlns:wp="http://schemas.openxmlformats.org/drawingml/2006/wordprocessingDrawing" xmlns:w10="urn:schemas-microsoft-com:office:word" xmlns:w="http://schemas.openxmlformats.org/wordprocessingml/2006/main" xmlns:wne="http://schemas.microsoft.com/office/word/2006/wordml">
   <w:abstractNum w:abstractNumId="0">
+    <w:nsid w:val="089D15FF"/>
+    <w:multiLevelType w:val="hybridMultilevel"/>
+    <w:tmpl w:val="F71C8EFC"/>
+    <w:lvl w:ilvl="0" w:tplc="04050001">
+      <w:start w:val="1"/>
+      <w:numFmt w:val="bullet"/>
+      <w:lvlText w:val=""/>
+      <w:lvlJc w:val="left"/>
+      <w:pPr>
+        <w:ind w:left="720" w:hanging="360"/>
+      </w:pPr>
+      <w:rPr>
+        <w:rFonts w:ascii="Symbol" w:hAnsi="Symbol" w:hint="default"/>
+      </w:rPr>
+    </w:lvl>
+    <w:lvl w:ilvl="1" w:tplc="04050003" w:tentative="1">
+      <w:start w:val="1"/>
+      <w:numFmt w:val="bullet"/>
+      <w:lvlText w:val="o"/>
+      <w:lvlJc w:val="left"/>
+      <w:pPr>
+        <w:ind w:left="1440" w:hanging="360"/>
+      </w:pPr>
+      <w:rPr>
+        <w:rFonts w:ascii="Courier New" w:hAnsi="Courier New" w:cs="Courier New" w:hint="default"/>
+      </w:rPr>
+    </w:lvl>
+    <w:lvl w:ilvl="2" w:tplc="04050005" w:tentative="1">
+      <w:start w:val="1"/>
+      <w:numFmt w:val="bullet"/>
+      <w:lvlText w:val=""/>
+      <w:lvlJc w:val="left"/>
+      <w:pPr>
+        <w:ind w:left="2160" w:hanging="360"/>
+      </w:pPr>
+      <w:rPr>
+        <w:rFonts w:ascii="Wingdings" w:hAnsi="Wingdings" w:hint="default"/>
+      </w:rPr>
+    </w:lvl>
+    <w:lvl w:ilvl="3" w:tplc="04050001" w:tentative="1">
+      <w:start w:val="1"/>
+      <w:numFmt w:val="bullet"/>
+      <w:lvlText w:val=""/>
+      <w:lvlJc w:val="left"/>
+      <w:pPr>
+        <w:ind w:left="2880" w:hanging="360"/>
+      </w:pPr>
+      <w:rPr>
+        <w:rFonts w:ascii="Symbol" w:hAnsi="Symbol" w:hint="default"/>
+      </w:rPr>
+    </w:lvl>
+    <w:lvl w:ilvl="4" w:tplc="04050003" w:tentative="1">
+      <w:start w:val="1"/>
+      <w:numFmt w:val="bullet"/>
+      <w:lvlText w:val="o"/>
+      <w:lvlJc w:val="left"/>
+      <w:pPr>
+        <w:ind w:left="3600" w:hanging="360"/>
+      </w:pPr>
+      <w:rPr>
+        <w:rFonts w:ascii="Courier New" w:hAnsi="Courier New" w:cs="Courier New" w:hint="default"/>
+      </w:rPr>
+    </w:lvl>
+    <w:lvl w:ilvl="5" w:tplc="04050005" w:tentative="1">
+      <w:start w:val="1"/>
+      <w:numFmt w:val="bullet"/>
+      <w:lvlText w:val=""/>
+      <w:lvlJc w:val="left"/>
+      <w:pPr>
+        <w:ind w:left="4320" w:hanging="360"/>
+      </w:pPr>
+      <w:rPr>
+        <w:rFonts w:ascii="Wingdings" w:hAnsi="Wingdings" w:hint="default"/>
+      </w:rPr>
+    </w:lvl>
+    <w:lvl w:ilvl="6" w:tplc="04050001" w:tentative="1">
+      <w:start w:val="1"/>
+      <w:numFmt w:val="bullet"/>
+      <w:lvlText w:val=""/>
+      <w:lvlJc w:val="left"/>
+      <w:pPr>
+        <w:ind w:left="5040" w:hanging="360"/>
+      </w:pPr>
+      <w:rPr>
+        <w:rFonts w:ascii="Symbol" w:hAnsi="Symbol" w:hint="default"/>
+      </w:rPr>
+    </w:lvl>
+    <w:lvl w:ilvl="7" w:tplc="04050003" w:tentative="1">
+      <w:start w:val="1"/>
+      <w:numFmt w:val="bullet"/>
+      <w:lvlText w:val="o"/>
+      <w:lvlJc w:val="left"/>
+      <w:pPr>
+        <w:ind w:left="5760" w:hanging="360"/>
+      </w:pPr>
+      <w:rPr>
+        <w:rFonts w:ascii="Courier New" w:hAnsi="Courier New" w:cs="Courier New" w:hint="default"/>
+      </w:rPr>
+    </w:lvl>
+    <w:lvl w:ilvl="8" w:tplc="04050005" w:tentative="1">
+      <w:start w:val="1"/>
+      <w:numFmt w:val="bullet"/>
+      <w:lvlText w:val=""/>
+      <w:lvlJc w:val="left"/>
+      <w:pPr>
+        <w:ind w:left="6480" w:hanging="360"/>
+      </w:pPr>
+      <w:rPr>
+        <w:rFonts w:ascii="Wingdings" w:hAnsi="Wingdings" w:hint="default"/>
+      </w:rPr>
+    </w:lvl>
+  </w:abstractNum>
+  <w:abstractNum w:abstractNumId="1">
     <w:nsid w:val="11BE48A5"/>
     <w:multiLevelType w:val="multilevel"/>
-    <w:tmpl w:val="1C9E4D16"/>
+    <w:tmpl w:val="34D2BCE0"/>
     <w:lvl w:ilvl="0">
       <w:start w:val="1"/>
       <w:numFmt w:val="decimal"/>
@@ -542,7 +2128,7 @@
       </w:pPr>
     </w:lvl>
   </w:abstractNum>
-  <w:abstractNum w:abstractNumId="1">
+  <w:abstractNum w:abstractNumId="2">
     <w:nsid w:val="1432651D"/>
     <w:multiLevelType w:val="multilevel"/>
     <w:tmpl w:val="0405001D"/>
@@ -628,7 +2214,99 @@
       </w:pPr>
     </w:lvl>
   </w:abstractNum>
-  <w:abstractNum w:abstractNumId="2">
+  <w:abstractNum w:abstractNumId="3">
+    <w:nsid w:val="3E950CBE"/>
+    <w:multiLevelType w:val="hybridMultilevel"/>
+    <w:tmpl w:val="2BE0A630"/>
+    <w:lvl w:ilvl="0" w:tplc="0405000F">
+      <w:start w:val="1"/>
+      <w:numFmt w:val="decimal"/>
+      <w:lvlText w:val="%1."/>
+      <w:lvlJc w:val="left"/>
+      <w:pPr>
+        <w:ind w:left="720" w:hanging="360"/>
+      </w:pPr>
+    </w:lvl>
+    <w:lvl w:ilvl="1" w:tplc="04050019">
+      <w:start w:val="1"/>
+      <w:numFmt w:val="lowerLetter"/>
+      <w:lvlText w:val="%2."/>
+      <w:lvlJc w:val="left"/>
+      <w:pPr>
+        <w:ind w:left="1440" w:hanging="360"/>
+      </w:pPr>
+    </w:lvl>
+    <w:lvl w:ilvl="2" w:tplc="0405001B">
+      <w:start w:val="1"/>
+      <w:numFmt w:val="lowerRoman"/>
+      <w:lvlText w:val="%3."/>
+      <w:lvlJc w:val="right"/>
+      <w:pPr>
+        <w:ind w:left="2160" w:hanging="180"/>
+      </w:pPr>
+    </w:lvl>
+    <w:lvl w:ilvl="3" w:tplc="0405000F" w:tentative="1">
+      <w:start w:val="1"/>
+      <w:numFmt w:val="decimal"/>
+      <w:lvlText w:val="%4."/>
+      <w:lvlJc w:val="left"/>
+      <w:pPr>
+        <w:ind w:left="2880" w:hanging="360"/>
+      </w:pPr>
+    </w:lvl>
+    <w:lvl w:ilvl="4" w:tplc="04050019" w:tentative="1">
+      <w:start w:val="1"/>
+      <w:numFmt w:val="lowerLetter"/>
+      <w:lvlText w:val="%5."/>
+      <w:lvlJc w:val="left"/>
+      <w:pPr>
+        <w:ind w:left="3600" w:hanging="360"/>
+      </w:pPr>
+    </w:lvl>
+    <w:lvl w:ilvl="5" w:tplc="0405001B" w:tentative="1">
+      <w:start w:val="1"/>
+      <w:numFmt w:val="lowerRoman"/>
+      <w:lvlText w:val="%6."/>
+      <w:lvlJc w:val="right"/>
+      <w:pPr>
+        <w:ind w:left="4320" w:hanging="180"/>
+      </w:pPr>
+    </w:lvl>
+    <w:lvl w:ilvl="6" w:tplc="0405000F" w:tentative="1">
+      <w:start w:val="1"/>
+      <w:numFmt w:val="decimal"/>
+      <w:lvlText w:val="%7."/>
+      <w:lvlJc w:val="left"/>
+      <w:pPr>
+        <w:ind w:left="5040" w:hanging="360"/>
+      </w:pPr>
+    </w:lvl>
+    <w:lvl w:ilvl="7" w:tplc="04050019" w:tentative="1">
+      <w:start w:val="1"/>
+      <w:numFmt w:val="lowerLetter"/>
+      <w:lvlText w:val="%8."/>
+      <w:lvlJc w:val="left"/>
+      <w:pPr>
+        <w:ind w:left="5760" w:hanging="360"/>
+      </w:pPr>
+    </w:lvl>
+    <w:lvl w:ilvl="8" w:tplc="0405001B" w:tentative="1">
+      <w:start w:val="1"/>
+      <w:numFmt w:val="lowerRoman"/>
+      <w:lvlText w:val="%9."/>
+      <w:lvlJc w:val="right"/>
+      <w:pPr>
+        <w:ind w:left="6480" w:hanging="180"/>
+      </w:pPr>
+    </w:lvl>
+  </w:abstractNum>
+  <w:abstractNum w:abstractNumId="4">
+    <w:nsid w:val="43D51633"/>
+    <w:multiLevelType w:val="multilevel"/>
+    <w:tmpl w:val="FD960E44"/>
+    <w:numStyleLink w:val="Styl1"/>
+  </w:abstractNum>
+  <w:abstractNum w:abstractNumId="5">
     <w:nsid w:val="4564484E"/>
     <w:multiLevelType w:val="multilevel"/>
     <w:tmpl w:val="0405001D"/>
@@ -714,14 +2392,479 @@
       </w:pPr>
     </w:lvl>
   </w:abstractNum>
+  <w:abstractNum w:abstractNumId="6">
+    <w:nsid w:val="5407451F"/>
+    <w:multiLevelType w:val="multilevel"/>
+    <w:tmpl w:val="04050021"/>
+    <w:lvl w:ilvl="0">
+      <w:start w:val="1"/>
+      <w:numFmt w:val="bullet"/>
+      <w:lvlText w:val=""/>
+      <w:lvlJc w:val="left"/>
+      <w:pPr>
+        <w:ind w:left="360" w:hanging="360"/>
+      </w:pPr>
+      <w:rPr>
+        <w:rFonts w:ascii="Wingdings" w:hAnsi="Wingdings" w:hint="default"/>
+      </w:rPr>
+    </w:lvl>
+    <w:lvl w:ilvl="1">
+      <w:start w:val="1"/>
+      <w:numFmt w:val="bullet"/>
+      <w:lvlText w:val=""/>
+      <w:lvlJc w:val="left"/>
+      <w:pPr>
+        <w:ind w:left="720" w:hanging="360"/>
+      </w:pPr>
+      <w:rPr>
+        <w:rFonts w:ascii="Wingdings" w:hAnsi="Wingdings" w:hint="default"/>
+      </w:rPr>
+    </w:lvl>
+    <w:lvl w:ilvl="2">
+      <w:start w:val="1"/>
+      <w:numFmt w:val="bullet"/>
+      <w:lvlText w:val=""/>
+      <w:lvlJc w:val="left"/>
+      <w:pPr>
+        <w:ind w:left="1080" w:hanging="360"/>
+      </w:pPr>
+      <w:rPr>
+        <w:rFonts w:ascii="Wingdings" w:hAnsi="Wingdings" w:hint="default"/>
+      </w:rPr>
+    </w:lvl>
+    <w:lvl w:ilvl="3">
+      <w:start w:val="1"/>
+      <w:numFmt w:val="bullet"/>
+      <w:lvlText w:val=""/>
+      <w:lvlJc w:val="left"/>
+      <w:pPr>
+        <w:ind w:left="1440" w:hanging="360"/>
+      </w:pPr>
+      <w:rPr>
+        <w:rFonts w:ascii="Symbol" w:hAnsi="Symbol" w:hint="default"/>
+      </w:rPr>
+    </w:lvl>
+    <w:lvl w:ilvl="4">
+      <w:start w:val="1"/>
+      <w:numFmt w:val="bullet"/>
+      <w:lvlText w:val=""/>
+      <w:lvlJc w:val="left"/>
+      <w:pPr>
+        <w:ind w:left="1800" w:hanging="360"/>
+      </w:pPr>
+      <w:rPr>
+        <w:rFonts w:ascii="Symbol" w:hAnsi="Symbol" w:hint="default"/>
+      </w:rPr>
+    </w:lvl>
+    <w:lvl w:ilvl="5">
+      <w:start w:val="1"/>
+      <w:numFmt w:val="bullet"/>
+      <w:lvlText w:val=""/>
+      <w:lvlJc w:val="left"/>
+      <w:pPr>
+        <w:ind w:left="2160" w:hanging="360"/>
+      </w:pPr>
+      <w:rPr>
+        <w:rFonts w:ascii="Wingdings" w:hAnsi="Wingdings" w:hint="default"/>
+      </w:rPr>
+    </w:lvl>
+    <w:lvl w:ilvl="6">
+      <w:start w:val="1"/>
+      <w:numFmt w:val="bullet"/>
+      <w:lvlText w:val=""/>
+      <w:lvlJc w:val="left"/>
+      <w:pPr>
+        <w:ind w:left="2520" w:hanging="360"/>
+      </w:pPr>
+      <w:rPr>
+        <w:rFonts w:ascii="Wingdings" w:hAnsi="Wingdings" w:hint="default"/>
+      </w:rPr>
+    </w:lvl>
+    <w:lvl w:ilvl="7">
+      <w:start w:val="1"/>
+      <w:numFmt w:val="bullet"/>
+      <w:lvlText w:val=""/>
+      <w:lvlJc w:val="left"/>
+      <w:pPr>
+        <w:ind w:left="2880" w:hanging="360"/>
+      </w:pPr>
+      <w:rPr>
+        <w:rFonts w:ascii="Symbol" w:hAnsi="Symbol" w:hint="default"/>
+      </w:rPr>
+    </w:lvl>
+    <w:lvl w:ilvl="8">
+      <w:start w:val="1"/>
+      <w:numFmt w:val="bullet"/>
+      <w:lvlText w:val=""/>
+      <w:lvlJc w:val="left"/>
+      <w:pPr>
+        <w:ind w:left="3240" w:hanging="360"/>
+      </w:pPr>
+      <w:rPr>
+        <w:rFonts w:ascii="Symbol" w:hAnsi="Symbol" w:hint="default"/>
+      </w:rPr>
+    </w:lvl>
+  </w:abstractNum>
+  <w:abstractNum w:abstractNumId="7">
+    <w:nsid w:val="6110010B"/>
+    <w:multiLevelType w:val="multilevel"/>
+    <w:tmpl w:val="FD960E44"/>
+    <w:numStyleLink w:val="Styl1"/>
+  </w:abstractNum>
+  <w:abstractNum w:abstractNumId="8">
+    <w:nsid w:val="6D843FCE"/>
+    <w:multiLevelType w:val="hybridMultilevel"/>
+    <w:tmpl w:val="1DC2F8F2"/>
+    <w:lvl w:ilvl="0" w:tplc="04050001">
+      <w:start w:val="1"/>
+      <w:numFmt w:val="bullet"/>
+      <w:lvlText w:val=""/>
+      <w:lvlJc w:val="left"/>
+      <w:pPr>
+        <w:ind w:left="720" w:hanging="360"/>
+      </w:pPr>
+      <w:rPr>
+        <w:rFonts w:ascii="Symbol" w:hAnsi="Symbol" w:hint="default"/>
+      </w:rPr>
+    </w:lvl>
+    <w:lvl w:ilvl="1" w:tplc="04050003" w:tentative="1">
+      <w:start w:val="1"/>
+      <w:numFmt w:val="bullet"/>
+      <w:lvlText w:val="o"/>
+      <w:lvlJc w:val="left"/>
+      <w:pPr>
+        <w:ind w:left="1440" w:hanging="360"/>
+      </w:pPr>
+      <w:rPr>
+        <w:rFonts w:ascii="Courier New" w:hAnsi="Courier New" w:cs="Courier New" w:hint="default"/>
+      </w:rPr>
+    </w:lvl>
+    <w:lvl w:ilvl="2" w:tplc="04050005" w:tentative="1">
+      <w:start w:val="1"/>
+      <w:numFmt w:val="bullet"/>
+      <w:lvlText w:val=""/>
+      <w:lvlJc w:val="left"/>
+      <w:pPr>
+        <w:ind w:left="2160" w:hanging="360"/>
+      </w:pPr>
+      <w:rPr>
+        <w:rFonts w:ascii="Wingdings" w:hAnsi="Wingdings" w:hint="default"/>
+      </w:rPr>
+    </w:lvl>
+    <w:lvl w:ilvl="3" w:tplc="04050001" w:tentative="1">
+      <w:start w:val="1"/>
+      <w:numFmt w:val="bullet"/>
+      <w:lvlText w:val=""/>
+      <w:lvlJc w:val="left"/>
+      <w:pPr>
+        <w:ind w:left="2880" w:hanging="360"/>
+      </w:pPr>
+      <w:rPr>
+        <w:rFonts w:ascii="Symbol" w:hAnsi="Symbol" w:hint="default"/>
+      </w:rPr>
+    </w:lvl>
+    <w:lvl w:ilvl="4" w:tplc="04050003" w:tentative="1">
+      <w:start w:val="1"/>
+      <w:numFmt w:val="bullet"/>
+      <w:lvlText w:val="o"/>
+      <w:lvlJc w:val="left"/>
+      <w:pPr>
+        <w:ind w:left="3600" w:hanging="360"/>
+      </w:pPr>
+      <w:rPr>
+        <w:rFonts w:ascii="Courier New" w:hAnsi="Courier New" w:cs="Courier New" w:hint="default"/>
+      </w:rPr>
+    </w:lvl>
+    <w:lvl w:ilvl="5" w:tplc="04050005" w:tentative="1">
+      <w:start w:val="1"/>
+      <w:numFmt w:val="bullet"/>
+      <w:lvlText w:val=""/>
+      <w:lvlJc w:val="left"/>
+      <w:pPr>
+        <w:ind w:left="4320" w:hanging="360"/>
+      </w:pPr>
+      <w:rPr>
+        <w:rFonts w:ascii="Wingdings" w:hAnsi="Wingdings" w:hint="default"/>
+      </w:rPr>
+    </w:lvl>
+    <w:lvl w:ilvl="6" w:tplc="04050001" w:tentative="1">
+      <w:start w:val="1"/>
+      <w:numFmt w:val="bullet"/>
+      <w:lvlText w:val=""/>
+      <w:lvlJc w:val="left"/>
+      <w:pPr>
+        <w:ind w:left="5040" w:hanging="360"/>
+      </w:pPr>
+      <w:rPr>
+        <w:rFonts w:ascii="Symbol" w:hAnsi="Symbol" w:hint="default"/>
+      </w:rPr>
+    </w:lvl>
+    <w:lvl w:ilvl="7" w:tplc="04050003" w:tentative="1">
+      <w:start w:val="1"/>
+      <w:numFmt w:val="bullet"/>
+      <w:lvlText w:val="o"/>
+      <w:lvlJc w:val="left"/>
+      <w:pPr>
+        <w:ind w:left="5760" w:hanging="360"/>
+      </w:pPr>
+      <w:rPr>
+        <w:rFonts w:ascii="Courier New" w:hAnsi="Courier New" w:cs="Courier New" w:hint="default"/>
+      </w:rPr>
+    </w:lvl>
+    <w:lvl w:ilvl="8" w:tplc="04050005" w:tentative="1">
+      <w:start w:val="1"/>
+      <w:numFmt w:val="bullet"/>
+      <w:lvlText w:val=""/>
+      <w:lvlJc w:val="left"/>
+      <w:pPr>
+        <w:ind w:left="6480" w:hanging="360"/>
+      </w:pPr>
+      <w:rPr>
+        <w:rFonts w:ascii="Wingdings" w:hAnsi="Wingdings" w:hint="default"/>
+      </w:rPr>
+    </w:lvl>
+  </w:abstractNum>
+  <w:abstractNum w:abstractNumId="9">
+    <w:nsid w:val="74F95716"/>
+    <w:multiLevelType w:val="multilevel"/>
+    <w:tmpl w:val="FD960E44"/>
+    <w:styleLink w:val="Styl1"/>
+    <w:lvl w:ilvl="0">
+      <w:start w:val="1"/>
+      <w:numFmt w:val="decimal"/>
+      <w:lvlText w:val="[%1]"/>
+      <w:lvlJc w:val="left"/>
+      <w:pPr>
+        <w:ind w:left="360" w:hanging="360"/>
+      </w:pPr>
+      <w:rPr>
+        <w:rFonts w:hint="default"/>
+      </w:rPr>
+    </w:lvl>
+    <w:lvl w:ilvl="1">
+      <w:start w:val="1"/>
+      <w:numFmt w:val="lowerLetter"/>
+      <w:lvlText w:val="[%1%2]"/>
+      <w:lvlJc w:val="left"/>
+      <w:pPr>
+        <w:ind w:left="720" w:hanging="360"/>
+      </w:pPr>
+      <w:rPr>
+        <w:rFonts w:hint="default"/>
+      </w:rPr>
+    </w:lvl>
+    <w:lvl w:ilvl="2">
+      <w:start w:val="1"/>
+      <w:numFmt w:val="decimal"/>
+      <w:lvlText w:val="[%1%2%3]"/>
+      <w:lvlJc w:val="left"/>
+      <w:pPr>
+        <w:ind w:left="1080" w:hanging="360"/>
+      </w:pPr>
+      <w:rPr>
+        <w:rFonts w:hint="default"/>
+      </w:rPr>
+    </w:lvl>
+    <w:lvl w:ilvl="3">
+      <w:start w:val="1"/>
+      <w:numFmt w:val="decimal"/>
+      <w:lvlText w:val="(%4)"/>
+      <w:lvlJc w:val="left"/>
+      <w:pPr>
+        <w:ind w:left="1440" w:hanging="360"/>
+      </w:pPr>
+      <w:rPr>
+        <w:rFonts w:hint="default"/>
+      </w:rPr>
+    </w:lvl>
+    <w:lvl w:ilvl="4">
+      <w:start w:val="1"/>
+      <w:numFmt w:val="lowerLetter"/>
+      <w:lvlText w:val="(%5)"/>
+      <w:lvlJc w:val="left"/>
+      <w:pPr>
+        <w:ind w:left="1800" w:hanging="360"/>
+      </w:pPr>
+      <w:rPr>
+        <w:rFonts w:hint="default"/>
+      </w:rPr>
+    </w:lvl>
+    <w:lvl w:ilvl="5">
+      <w:start w:val="1"/>
+      <w:numFmt w:val="lowerRoman"/>
+      <w:lvlText w:val="(%6)"/>
+      <w:lvlJc w:val="left"/>
+      <w:pPr>
+        <w:ind w:left="2160" w:hanging="360"/>
+      </w:pPr>
+      <w:rPr>
+        <w:rFonts w:hint="default"/>
+      </w:rPr>
+    </w:lvl>
+    <w:lvl w:ilvl="6">
+      <w:start w:val="1"/>
+      <w:numFmt w:val="decimal"/>
+      <w:lvlText w:val="%7."/>
+      <w:lvlJc w:val="left"/>
+      <w:pPr>
+        <w:ind w:left="2520" w:hanging="360"/>
+      </w:pPr>
+      <w:rPr>
+        <w:rFonts w:hint="default"/>
+      </w:rPr>
+    </w:lvl>
+    <w:lvl w:ilvl="7">
+      <w:start w:val="1"/>
+      <w:numFmt w:val="lowerLetter"/>
+      <w:lvlText w:val="%8."/>
+      <w:lvlJc w:val="left"/>
+      <w:pPr>
+        <w:ind w:left="2880" w:hanging="360"/>
+      </w:pPr>
+      <w:rPr>
+        <w:rFonts w:hint="default"/>
+      </w:rPr>
+    </w:lvl>
+    <w:lvl w:ilvl="8">
+      <w:start w:val="1"/>
+      <w:numFmt w:val="lowerRoman"/>
+      <w:lvlText w:val="%9."/>
+      <w:lvlJc w:val="left"/>
+      <w:pPr>
+        <w:ind w:left="3240" w:hanging="360"/>
+      </w:pPr>
+      <w:rPr>
+        <w:rFonts w:hint="default"/>
+      </w:rPr>
+    </w:lvl>
+  </w:abstractNum>
+  <w:abstractNum w:abstractNumId="10">
+    <w:nsid w:val="77024D00"/>
+    <w:multiLevelType w:val="multilevel"/>
+    <w:tmpl w:val="FD960E44"/>
+    <w:numStyleLink w:val="Styl1"/>
+  </w:abstractNum>
+  <w:abstractNum w:abstractNumId="11">
+    <w:nsid w:val="7BDC6E68"/>
+    <w:multiLevelType w:val="hybridMultilevel"/>
+    <w:tmpl w:val="C32AC3A2"/>
+    <w:lvl w:ilvl="0" w:tplc="0405000F">
+      <w:start w:val="1"/>
+      <w:numFmt w:val="decimal"/>
+      <w:lvlText w:val="%1."/>
+      <w:lvlJc w:val="left"/>
+      <w:pPr>
+        <w:ind w:left="720" w:hanging="360"/>
+      </w:pPr>
+    </w:lvl>
+    <w:lvl w:ilvl="1" w:tplc="04050019" w:tentative="1">
+      <w:start w:val="1"/>
+      <w:numFmt w:val="lowerLetter"/>
+      <w:lvlText w:val="%2."/>
+      <w:lvlJc w:val="left"/>
+      <w:pPr>
+        <w:ind w:left="1440" w:hanging="360"/>
+      </w:pPr>
+    </w:lvl>
+    <w:lvl w:ilvl="2" w:tplc="0405001B" w:tentative="1">
+      <w:start w:val="1"/>
+      <w:numFmt w:val="lowerRoman"/>
+      <w:lvlText w:val="%3."/>
+      <w:lvlJc w:val="right"/>
+      <w:pPr>
+        <w:ind w:left="2160" w:hanging="180"/>
+      </w:pPr>
+    </w:lvl>
+    <w:lvl w:ilvl="3" w:tplc="0405000F" w:tentative="1">
+      <w:start w:val="1"/>
+      <w:numFmt w:val="decimal"/>
+      <w:lvlText w:val="%4."/>
+      <w:lvlJc w:val="left"/>
+      <w:pPr>
+        <w:ind w:left="2880" w:hanging="360"/>
+      </w:pPr>
+    </w:lvl>
+    <w:lvl w:ilvl="4" w:tplc="04050019" w:tentative="1">
+      <w:start w:val="1"/>
+      <w:numFmt w:val="lowerLetter"/>
+      <w:lvlText w:val="%5."/>
+      <w:lvlJc w:val="left"/>
+      <w:pPr>
+        <w:ind w:left="3600" w:hanging="360"/>
+      </w:pPr>
+    </w:lvl>
+    <w:lvl w:ilvl="5" w:tplc="0405001B" w:tentative="1">
+      <w:start w:val="1"/>
+      <w:numFmt w:val="lowerRoman"/>
+      <w:lvlText w:val="%6."/>
+      <w:lvlJc w:val="right"/>
+      <w:pPr>
+        <w:ind w:left="4320" w:hanging="180"/>
+      </w:pPr>
+    </w:lvl>
+    <w:lvl w:ilvl="6" w:tplc="0405000F" w:tentative="1">
+      <w:start w:val="1"/>
+      <w:numFmt w:val="decimal"/>
+      <w:lvlText w:val="%7."/>
+      <w:lvlJc w:val="left"/>
+      <w:pPr>
+        <w:ind w:left="5040" w:hanging="360"/>
+      </w:pPr>
+    </w:lvl>
+    <w:lvl w:ilvl="7" w:tplc="04050019" w:tentative="1">
+      <w:start w:val="1"/>
+      <w:numFmt w:val="lowerLetter"/>
+      <w:lvlText w:val="%8."/>
+      <w:lvlJc w:val="left"/>
+      <w:pPr>
+        <w:ind w:left="5760" w:hanging="360"/>
+      </w:pPr>
+    </w:lvl>
+    <w:lvl w:ilvl="8" w:tplc="0405001B" w:tentative="1">
+      <w:start w:val="1"/>
+      <w:numFmt w:val="lowerRoman"/>
+      <w:lvlText w:val="%9."/>
+      <w:lvlJc w:val="right"/>
+      <w:pPr>
+        <w:ind w:left="6480" w:hanging="180"/>
+      </w:pPr>
+    </w:lvl>
+  </w:abstractNum>
   <w:num w:numId="1">
+    <w:abstractNumId w:val="1"/>
+  </w:num>
+  <w:num w:numId="2">
+    <w:abstractNumId w:val="5"/>
+  </w:num>
+  <w:num w:numId="3">
+    <w:abstractNumId w:val="2"/>
+  </w:num>
+  <w:num w:numId="4">
     <w:abstractNumId w:val="0"/>
   </w:num>
-  <w:num w:numId="2">
-    <w:abstractNumId w:val="2"/>
+  <w:num w:numId="5">
+    <w:abstractNumId w:val="11"/>
   </w:num>
-  <w:num w:numId="3">
-    <w:abstractNumId w:val="1"/>
+  <w:num w:numId="6">
+    <w:abstractNumId w:val="8"/>
+  </w:num>
+  <w:num w:numId="7">
+    <w:abstractNumId w:val="3"/>
+  </w:num>
+  <w:num w:numId="8">
+    <w:abstractNumId w:val="9"/>
+  </w:num>
+  <w:num w:numId="9">
+    <w:abstractNumId w:val="4"/>
+  </w:num>
+  <w:num w:numId="10">
+    <w:abstractNumId w:val="7"/>
+  </w:num>
+  <w:num w:numId="11">
+    <w:abstractNumId w:val="6"/>
+  </w:num>
+  <w:num w:numId="12">
+    <w:abstractNumId w:val="10"/>
   </w:num>
 </w:numbering>
 </file>
@@ -923,7 +3066,7 @@
     <w:uiPriority w:val="9"/>
     <w:unhideWhenUsed/>
     <w:qFormat/>
-    <w:rsid w:val="00026CE5"/>
+    <w:rsid w:val="00482180"/>
     <w:pPr>
       <w:keepNext/>
       <w:keepLines/>
@@ -935,12 +3078,12 @@
       <w:outlineLvl w:val="1"/>
     </w:pPr>
     <w:rPr>
-      <w:rFonts w:asciiTheme="majorHAnsi" w:eastAsiaTheme="majorEastAsia" w:hAnsiTheme="majorHAnsi" w:cstheme="majorBidi"/>
+      <w:rFonts w:eastAsiaTheme="majorEastAsia" w:cstheme="majorBidi"/>
       <w:b/>
       <w:bCs/>
-      <w:color w:val="4F81BD" w:themeColor="accent1"/>
-      <w:sz w:val="26"/>
-      <w:szCs w:val="26"/>
+      <w:color w:val="404040" w:themeColor="text1" w:themeTint="BF"/>
+      <w:sz w:val="30"/>
+      <w:szCs w:val="30"/>
     </w:rPr>
   </w:style>
   <w:style w:type="paragraph" w:styleId="Nadpis3">
@@ -949,10 +3092,9 @@
     <w:next w:val="Normln"/>
     <w:link w:val="Nadpis3Char"/>
     <w:uiPriority w:val="9"/>
-    <w:semiHidden/>
     <w:unhideWhenUsed/>
     <w:qFormat/>
-    <w:rsid w:val="00026CE5"/>
+    <w:rsid w:val="009048B7"/>
     <w:pPr>
       <w:keepNext/>
       <w:keepLines/>
@@ -964,10 +3106,10 @@
       <w:outlineLvl w:val="2"/>
     </w:pPr>
     <w:rPr>
-      <w:rFonts w:asciiTheme="majorHAnsi" w:eastAsiaTheme="majorEastAsia" w:hAnsiTheme="majorHAnsi" w:cstheme="majorBidi"/>
+      <w:rFonts w:eastAsiaTheme="majorEastAsia" w:cstheme="majorBidi"/>
       <w:b/>
       <w:bCs/>
-      <w:color w:val="4F81BD" w:themeColor="accent1"/>
+      <w:color w:val="000000" w:themeColor="text1"/>
     </w:rPr>
   </w:style>
   <w:style w:type="paragraph" w:styleId="Nadpis4">
@@ -1137,7 +3279,6 @@
   <w:style w:type="character" w:default="1" w:styleId="Standardnpsmoodstavce">
     <w:name w:val="Default Paragraph Font"/>
     <w:uiPriority w:val="1"/>
-    <w:semiHidden/>
     <w:unhideWhenUsed/>
   </w:style>
   <w:style w:type="table" w:default="1" w:styleId="Normlntabulka">
@@ -1181,14 +3322,14 @@
     <w:basedOn w:val="Standardnpsmoodstavce"/>
     <w:link w:val="Nadpis2"/>
     <w:uiPriority w:val="9"/>
-    <w:rsid w:val="00026CE5"/>
+    <w:rsid w:val="00482180"/>
     <w:rPr>
-      <w:rFonts w:asciiTheme="majorHAnsi" w:eastAsiaTheme="majorEastAsia" w:hAnsiTheme="majorHAnsi" w:cstheme="majorBidi"/>
+      <w:rFonts w:ascii="Garamond" w:eastAsiaTheme="majorEastAsia" w:hAnsi="Garamond" w:cstheme="majorBidi"/>
       <w:b/>
       <w:bCs/>
-      <w:color w:val="4F81BD" w:themeColor="accent1"/>
-      <w:sz w:val="26"/>
-      <w:szCs w:val="26"/>
+      <w:color w:val="404040" w:themeColor="text1" w:themeTint="BF"/>
+      <w:sz w:val="30"/>
+      <w:szCs w:val="30"/>
     </w:rPr>
   </w:style>
   <w:style w:type="character" w:customStyle="1" w:styleId="Nadpis3Char">
@@ -1196,13 +3337,12 @@
     <w:basedOn w:val="Standardnpsmoodstavce"/>
     <w:link w:val="Nadpis3"/>
     <w:uiPriority w:val="9"/>
-    <w:semiHidden/>
-    <w:rsid w:val="00026CE5"/>
+    <w:rsid w:val="009048B7"/>
     <w:rPr>
-      <w:rFonts w:asciiTheme="majorHAnsi" w:eastAsiaTheme="majorEastAsia" w:hAnsiTheme="majorHAnsi" w:cstheme="majorBidi"/>
+      <w:rFonts w:ascii="Garamond" w:eastAsiaTheme="majorEastAsia" w:hAnsi="Garamond" w:cstheme="majorBidi"/>
       <w:b/>
       <w:bCs/>
-      <w:color w:val="4F81BD" w:themeColor="accent1"/>
+      <w:color w:val="000000" w:themeColor="text1"/>
     </w:rPr>
   </w:style>
   <w:style w:type="character" w:customStyle="1" w:styleId="Nadpis4Char">
@@ -1410,6 +3550,324 @@
     <w:rPr>
       <w:color w:val="0000FF" w:themeColor="hyperlink"/>
       <w:u w:val="single"/>
+    </w:rPr>
+  </w:style>
+  <w:style w:type="table" w:styleId="Mkatabulky">
+    <w:name w:val="Table Grid"/>
+    <w:basedOn w:val="Normlntabulka"/>
+    <w:uiPriority w:val="59"/>
+    <w:rsid w:val="00482180"/>
+    <w:pPr>
+      <w:spacing w:after="0" w:line="240" w:lineRule="auto"/>
+    </w:pPr>
+    <w:tblPr>
+      <w:tblInd w:w="0" w:type="dxa"/>
+      <w:tblBorders>
+        <w:top w:val="single" w:sz="4" w:space="0" w:color="000000" w:themeColor="text1"/>
+        <w:left w:val="single" w:sz="4" w:space="0" w:color="000000" w:themeColor="text1"/>
+        <w:bottom w:val="single" w:sz="4" w:space="0" w:color="000000" w:themeColor="text1"/>
+        <w:right w:val="single" w:sz="4" w:space="0" w:color="000000" w:themeColor="text1"/>
+        <w:insideH w:val="single" w:sz="4" w:space="0" w:color="000000" w:themeColor="text1"/>
+        <w:insideV w:val="single" w:sz="4" w:space="0" w:color="000000" w:themeColor="text1"/>
+      </w:tblBorders>
+      <w:tblCellMar>
+        <w:top w:w="0" w:type="dxa"/>
+        <w:left w:w="108" w:type="dxa"/>
+        <w:bottom w:w="0" w:type="dxa"/>
+        <w:right w:w="108" w:type="dxa"/>
+      </w:tblCellMar>
+    </w:tblPr>
+  </w:style>
+  <w:style w:type="table" w:customStyle="1" w:styleId="Svtlseznam">
+    <w:name w:val="Light List"/>
+    <w:basedOn w:val="Normlntabulka"/>
+    <w:uiPriority w:val="61"/>
+    <w:rsid w:val="00482180"/>
+    <w:pPr>
+      <w:spacing w:after="0" w:line="240" w:lineRule="auto"/>
+    </w:pPr>
+    <w:tblPr>
+      <w:tblStyleRowBandSize w:val="1"/>
+      <w:tblStyleColBandSize w:val="1"/>
+      <w:tblInd w:w="0" w:type="dxa"/>
+      <w:tblBorders>
+        <w:top w:val="single" w:sz="8" w:space="0" w:color="000000" w:themeColor="text1"/>
+        <w:left w:val="single" w:sz="8" w:space="0" w:color="000000" w:themeColor="text1"/>
+        <w:bottom w:val="single" w:sz="8" w:space="0" w:color="000000" w:themeColor="text1"/>
+        <w:right w:val="single" w:sz="8" w:space="0" w:color="000000" w:themeColor="text1"/>
+      </w:tblBorders>
+      <w:tblCellMar>
+        <w:top w:w="0" w:type="dxa"/>
+        <w:left w:w="108" w:type="dxa"/>
+        <w:bottom w:w="0" w:type="dxa"/>
+        <w:right w:w="108" w:type="dxa"/>
+      </w:tblCellMar>
+    </w:tblPr>
+    <w:tblStylePr w:type="firstRow">
+      <w:pPr>
+        <w:spacing w:before="0" w:after="0" w:line="240" w:lineRule="auto"/>
+      </w:pPr>
+      <w:rPr>
+        <w:b/>
+        <w:bCs/>
+        <w:color w:val="FFFFFF" w:themeColor="background1"/>
+      </w:rPr>
+      <w:tblPr/>
+      <w:tcPr>
+        <w:shd w:val="clear" w:color="auto" w:fill="000000" w:themeFill="text1"/>
+      </w:tcPr>
+    </w:tblStylePr>
+    <w:tblStylePr w:type="lastRow">
+      <w:pPr>
+        <w:spacing w:before="0" w:after="0" w:line="240" w:lineRule="auto"/>
+      </w:pPr>
+      <w:rPr>
+        <w:b/>
+        <w:bCs/>
+      </w:rPr>
+      <w:tblPr/>
+      <w:tcPr>
+        <w:tcBorders>
+          <w:top w:val="double" w:sz="6" w:space="0" w:color="000000" w:themeColor="text1"/>
+          <w:left w:val="single" w:sz="8" w:space="0" w:color="000000" w:themeColor="text1"/>
+          <w:bottom w:val="single" w:sz="8" w:space="0" w:color="000000" w:themeColor="text1"/>
+          <w:right w:val="single" w:sz="8" w:space="0" w:color="000000" w:themeColor="text1"/>
+        </w:tcBorders>
+      </w:tcPr>
+    </w:tblStylePr>
+    <w:tblStylePr w:type="firstCol">
+      <w:rPr>
+        <w:b/>
+        <w:bCs/>
+      </w:rPr>
+    </w:tblStylePr>
+    <w:tblStylePr w:type="lastCol">
+      <w:rPr>
+        <w:b/>
+        <w:bCs/>
+      </w:rPr>
+    </w:tblStylePr>
+    <w:tblStylePr w:type="band1Vert">
+      <w:tblPr/>
+      <w:tcPr>
+        <w:tcBorders>
+          <w:top w:val="single" w:sz="8" w:space="0" w:color="000000" w:themeColor="text1"/>
+          <w:left w:val="single" w:sz="8" w:space="0" w:color="000000" w:themeColor="text1"/>
+          <w:bottom w:val="single" w:sz="8" w:space="0" w:color="000000" w:themeColor="text1"/>
+          <w:right w:val="single" w:sz="8" w:space="0" w:color="000000" w:themeColor="text1"/>
+        </w:tcBorders>
+      </w:tcPr>
+    </w:tblStylePr>
+    <w:tblStylePr w:type="band1Horz">
+      <w:tblPr/>
+      <w:tcPr>
+        <w:tcBorders>
+          <w:top w:val="single" w:sz="8" w:space="0" w:color="000000" w:themeColor="text1"/>
+          <w:left w:val="single" w:sz="8" w:space="0" w:color="000000" w:themeColor="text1"/>
+          <w:bottom w:val="single" w:sz="8" w:space="0" w:color="000000" w:themeColor="text1"/>
+          <w:right w:val="single" w:sz="8" w:space="0" w:color="000000" w:themeColor="text1"/>
+        </w:tcBorders>
+      </w:tcPr>
+    </w:tblStylePr>
+  </w:style>
+  <w:style w:type="table" w:customStyle="1" w:styleId="Stednmka1">
+    <w:name w:val="Medium Grid 1"/>
+    <w:basedOn w:val="Normlntabulka"/>
+    <w:uiPriority w:val="67"/>
+    <w:rsid w:val="00482180"/>
+    <w:pPr>
+      <w:spacing w:after="0" w:line="240" w:lineRule="auto"/>
+    </w:pPr>
+    <w:tblPr>
+      <w:tblStyleRowBandSize w:val="1"/>
+      <w:tblStyleColBandSize w:val="1"/>
+      <w:tblInd w:w="0" w:type="dxa"/>
+      <w:tblBorders>
+        <w:top w:val="single" w:sz="8" w:space="0" w:color="404040" w:themeColor="text1" w:themeTint="BF"/>
+        <w:left w:val="single" w:sz="8" w:space="0" w:color="404040" w:themeColor="text1" w:themeTint="BF"/>
+        <w:bottom w:val="single" w:sz="8" w:space="0" w:color="404040" w:themeColor="text1" w:themeTint="BF"/>
+        <w:right w:val="single" w:sz="8" w:space="0" w:color="404040" w:themeColor="text1" w:themeTint="BF"/>
+        <w:insideH w:val="single" w:sz="8" w:space="0" w:color="404040" w:themeColor="text1" w:themeTint="BF"/>
+        <w:insideV w:val="single" w:sz="8" w:space="0" w:color="404040" w:themeColor="text1" w:themeTint="BF"/>
+      </w:tblBorders>
+      <w:tblCellMar>
+        <w:top w:w="0" w:type="dxa"/>
+        <w:left w:w="108" w:type="dxa"/>
+        <w:bottom w:w="0" w:type="dxa"/>
+        <w:right w:w="108" w:type="dxa"/>
+      </w:tblCellMar>
+    </w:tblPr>
+    <w:tcPr>
+      <w:shd w:val="clear" w:color="auto" w:fill="C0C0C0" w:themeFill="text1" w:themeFillTint="3F"/>
+    </w:tcPr>
+    <w:tblStylePr w:type="firstRow">
+      <w:rPr>
+        <w:b/>
+        <w:bCs/>
+      </w:rPr>
+    </w:tblStylePr>
+    <w:tblStylePr w:type="lastRow">
+      <w:rPr>
+        <w:b/>
+        <w:bCs/>
+      </w:rPr>
+      <w:tblPr/>
+      <w:tcPr>
+        <w:tcBorders>
+          <w:top w:val="single" w:sz="18" w:space="0" w:color="404040" w:themeColor="text1" w:themeTint="BF"/>
+        </w:tcBorders>
+      </w:tcPr>
+    </w:tblStylePr>
+    <w:tblStylePr w:type="firstCol">
+      <w:rPr>
+        <w:b/>
+        <w:bCs/>
+      </w:rPr>
+    </w:tblStylePr>
+    <w:tblStylePr w:type="lastCol">
+      <w:rPr>
+        <w:b/>
+        <w:bCs/>
+      </w:rPr>
+    </w:tblStylePr>
+    <w:tblStylePr w:type="band1Vert">
+      <w:tblPr/>
+      <w:tcPr>
+        <w:shd w:val="clear" w:color="auto" w:fill="808080" w:themeFill="text1" w:themeFillTint="7F"/>
+      </w:tcPr>
+    </w:tblStylePr>
+    <w:tblStylePr w:type="band1Horz">
+      <w:tblPr/>
+      <w:tcPr>
+        <w:shd w:val="clear" w:color="auto" w:fill="808080" w:themeFill="text1" w:themeFillTint="7F"/>
+      </w:tcPr>
+    </w:tblStylePr>
+  </w:style>
+  <w:style w:type="paragraph" w:styleId="Textpoznpodarou">
+    <w:name w:val="footnote text"/>
+    <w:basedOn w:val="Normln"/>
+    <w:link w:val="TextpoznpodarouChar"/>
+    <w:uiPriority w:val="99"/>
+    <w:semiHidden/>
+    <w:unhideWhenUsed/>
+    <w:rsid w:val="00CF29D5"/>
+    <w:pPr>
+      <w:spacing w:after="0" w:line="240" w:lineRule="auto"/>
+    </w:pPr>
+    <w:rPr>
+      <w:sz w:val="20"/>
+      <w:szCs w:val="20"/>
+    </w:rPr>
+  </w:style>
+  <w:style w:type="character" w:customStyle="1" w:styleId="TextpoznpodarouChar">
+    <w:name w:val="Text pozn. pod čarou Char"/>
+    <w:basedOn w:val="Standardnpsmoodstavce"/>
+    <w:link w:val="Textpoznpodarou"/>
+    <w:uiPriority w:val="99"/>
+    <w:semiHidden/>
+    <w:rsid w:val="00CF29D5"/>
+    <w:rPr>
+      <w:rFonts w:ascii="Garamond" w:hAnsi="Garamond"/>
+      <w:sz w:val="20"/>
+      <w:szCs w:val="20"/>
+    </w:rPr>
+  </w:style>
+  <w:style w:type="character" w:styleId="Znakapoznpodarou">
+    <w:name w:val="footnote reference"/>
+    <w:basedOn w:val="Standardnpsmoodstavce"/>
+    <w:uiPriority w:val="99"/>
+    <w:semiHidden/>
+    <w:unhideWhenUsed/>
+    <w:rsid w:val="00CF29D5"/>
+    <w:rPr>
+      <w:vertAlign w:val="superscript"/>
+    </w:rPr>
+  </w:style>
+  <w:style w:type="paragraph" w:customStyle="1" w:styleId="CodeBlock">
+    <w:name w:val="CodeBlock"/>
+    <w:basedOn w:val="Normln"/>
+    <w:link w:val="CodeBlockChar"/>
+    <w:rsid w:val="009C65F8"/>
+    <w:rPr>
+      <w:rFonts w:ascii="Courier New" w:hAnsi="Courier New" w:cs="Courier New"/>
+      <w:sz w:val="20"/>
+      <w:szCs w:val="20"/>
+      <w:shd w:val="clear" w:color="auto" w:fill="BFBFBF" w:themeFill="background1" w:themeFillShade="BF"/>
+    </w:rPr>
+  </w:style>
+  <w:style w:type="paragraph" w:customStyle="1" w:styleId="Code">
+    <w:name w:val="Code"/>
+    <w:basedOn w:val="Normln"/>
+    <w:link w:val="CodeChar"/>
+    <w:qFormat/>
+    <w:rsid w:val="009C65F8"/>
+    <w:pPr>
+      <w:shd w:val="pct12" w:color="auto" w:fill="auto"/>
+    </w:pPr>
+    <w:rPr>
+      <w:rFonts w:ascii="Courier New" w:hAnsi="Courier New" w:cs="Courier New"/>
+    </w:rPr>
+  </w:style>
+  <w:style w:type="character" w:customStyle="1" w:styleId="CodeBlockChar">
+    <w:name w:val="CodeBlock Char"/>
+    <w:basedOn w:val="Standardnpsmoodstavce"/>
+    <w:link w:val="CodeBlock"/>
+    <w:rsid w:val="009C65F8"/>
+    <w:rPr>
+      <w:rFonts w:ascii="Courier New" w:hAnsi="Courier New" w:cs="Courier New"/>
+      <w:sz w:val="20"/>
+      <w:szCs w:val="20"/>
+    </w:rPr>
+  </w:style>
+  <w:style w:type="numbering" w:customStyle="1" w:styleId="Styl1">
+    <w:name w:val="Styl1"/>
+    <w:uiPriority w:val="99"/>
+    <w:rsid w:val="004C5940"/>
+    <w:pPr>
+      <w:numPr>
+        <w:numId w:val="8"/>
+      </w:numPr>
+    </w:pPr>
+  </w:style>
+  <w:style w:type="character" w:customStyle="1" w:styleId="CodeChar">
+    <w:name w:val="Code Char"/>
+    <w:basedOn w:val="Standardnpsmoodstavce"/>
+    <w:link w:val="Code"/>
+    <w:rsid w:val="009C65F8"/>
+    <w:rPr>
+      <w:rFonts w:ascii="Courier New" w:hAnsi="Courier New" w:cs="Courier New"/>
+      <w:shd w:val="pct12" w:color="auto" w:fill="auto"/>
+    </w:rPr>
+  </w:style>
+  <w:style w:type="character" w:styleId="Sledovanodkaz">
+    <w:name w:val="FollowedHyperlink"/>
+    <w:basedOn w:val="Standardnpsmoodstavce"/>
+    <w:uiPriority w:val="99"/>
+    <w:semiHidden/>
+    <w:unhideWhenUsed/>
+    <w:rsid w:val="001A62CC"/>
+    <w:rPr>
+      <w:color w:val="800080" w:themeColor="followedHyperlink"/>
+      <w:u w:val="single"/>
+    </w:rPr>
+  </w:style>
+  <w:style w:type="paragraph" w:styleId="Titulek">
+    <w:name w:val="caption"/>
+    <w:basedOn w:val="Normln"/>
+    <w:next w:val="Normln"/>
+    <w:uiPriority w:val="35"/>
+    <w:unhideWhenUsed/>
+    <w:qFormat/>
+    <w:rsid w:val="00B13798"/>
+    <w:pPr>
+      <w:spacing w:before="120" w:line="240" w:lineRule="auto"/>
+      <w:jc w:val="center"/>
+    </w:pPr>
+    <w:rPr>
+      <w:b/>
+      <w:bCs/>
+      <w:sz w:val="18"/>
+      <w:szCs w:val="18"/>
     </w:rPr>
   </w:style>
 </w:styles>
@@ -1703,7 +4161,7 @@
 </file>
 
 <file path=customXml/itemProps1.xml><?xml version="1.0" encoding="utf-8"?>
-<ds:datastoreItem xmlns:ds="http://schemas.openxmlformats.org/officeDocument/2006/customXml" ds:itemID="{44DF4BF4-06DE-40F5-8B08-2641D460B554}">
+<ds:datastoreItem xmlns:ds="http://schemas.openxmlformats.org/officeDocument/2006/customXml" ds:itemID="{821634D8-F368-4CA1-AACD-4358D14A2F7B}">
   <ds:schemaRefs>
     <ds:schemaRef ds:uri="http://schemas.openxmlformats.org/officeDocument/2006/bibliography"/>
   </ds:schemaRefs>

</xml_diff>

<commit_message>
final 1.0 pls check/correction :)
</commit_message>
<xml_diff>
--- a/trunk/ukol2/src/docs/zprava.docx
+++ b/trunk/ukol2/src/docs/zprava.docx
@@ -2059,7 +2059,16 @@
     </w:p>
     <w:p>
       <w:r>
-        <w:t>Pro naši úlohu jsme využili paralelní algoritmus je typu PBB-DFS-V.  Tento algoritmus se nejlépe hodí k povaze problému. Při hledání řešení problému typu „</w:t>
+        <w:t>Pro naši úlohu jsme využili paralelní algoritmus je typu PBB-DFS-V</w:t>
+      </w:r>
+      <w:r>
+        <w:rPr>
+          <w:rStyle w:val="Znakapoznpodarou"/>
+        </w:rPr>
+        <w:footnoteReference w:id="4"/>
+      </w:r>
+      <w:r>
+        <w:t>.  Tento algoritmus se nejlépe hodí k povaze problému. Při hledání řešení problému typu „</w:t>
       </w:r>
       <w:r>
         <w:rPr>
@@ -2121,9 +2130,17 @@
           <w:ilvl w:val="0"/>
           <w:numId w:val="15"/>
         </w:numPr>
-      </w:pPr>
-      <w:r>
-        <w:t>Uzly jsou odebírané zhora zasobníku</w:t>
+        <w:spacing w:after="0"/>
+        <w:ind w:left="714" w:hanging="357"/>
+      </w:pPr>
+      <w:r>
+        <w:t>Uzly jsou odebírané s</w:t>
+      </w:r>
+      <w:r>
+        <w:t xml:space="preserve">hora </w:t>
+      </w:r>
+      <w:r>
+        <w:t>zásobníku</w:t>
       </w:r>
     </w:p>
     <w:p>
@@ -2134,7 +2151,7 @@
         </w:numPr>
       </w:pPr>
       <w:r>
-        <w:t>Uzly jsou odebírány z dola zásobníku</w:t>
+        <w:t>Uzly jsou odebírány zdola zásobníku</w:t>
       </w:r>
     </w:p>
     <w:p>
@@ -2457,6 +2474,7 @@
         </w:numPr>
       </w:pPr>
       <w:r>
+        <w:lastRenderedPageBreak/>
         <w:t>Pokud sám proces nemá tolik uzlů k dispozici, pošle [</w:t>
       </w:r>
       <w:r>
@@ -2478,7 +2496,6 @@
         </w:numPr>
       </w:pPr>
       <w:r>
-        <w:lastRenderedPageBreak/>
         <w:t>Pokud se tento počet uzlů nevejde do zprávy (zpráva má omezený počet byte), odešle proces pouze tolik uzlů, kolik se do zprávy vejde</w:t>
       </w:r>
     </w:p>
@@ -2556,14 +2573,16 @@
         <w:pStyle w:val="Nadpis1"/>
       </w:pPr>
       <w:r>
-        <w:br w:type="page"/>
-      </w:r>
-      <w:r>
-        <w:lastRenderedPageBreak/>
-        <w:t>Naměřené výsledky a vyhodnocení</w:t>
-      </w:r>
-    </w:p>
-    <w:p>
+        <w:t xml:space="preserve">Měření, </w:t>
+      </w:r>
+      <w:r>
+        <w:t>výsledky a vyhodnocení</w:t>
+      </w:r>
+    </w:p>
+    <w:p>
+      <w:pPr>
+        <w:pStyle w:val="Nadpis2"/>
+      </w:pPr>
       <w:r>
         <w:t>Naměřené časy pro jednotlivé počty procesorů:</w:t>
       </w:r>
@@ -4276,6 +4295,7 @@
             <w:pPr>
               <w:keepNext/>
               <w:spacing w:after="0" w:line="240" w:lineRule="auto"/>
+              <w:jc w:val="right"/>
               <w:rPr>
                 <w:color w:val="000000"/>
                 <w:lang w:eastAsia="cs-CZ"/>
@@ -4287,6 +4307,13 @@
                 <w:lang w:eastAsia="cs-CZ"/>
               </w:rPr>
               <w:t> </w:t>
+            </w:r>
+            <w:r>
+              <w:rPr>
+                <w:color w:val="000000"/>
+                <w:lang w:eastAsia="cs-CZ"/>
+              </w:rPr>
+              <w:t>19,28</w:t>
             </w:r>
           </w:p>
         </w:tc>
@@ -4312,6 +4339,9 @@
       </w:r>
     </w:p>
     <w:p>
+      <w:pPr>
+        <w:pStyle w:val="Nadpis2"/>
+      </w:pPr>
       <w:r>
         <w:t>Hodnoty zrychlení oproti řešení na jednom procesoru:</w:t>
       </w:r>
@@ -6024,6 +6054,7 @@
             <w:pPr>
               <w:keepNext/>
               <w:spacing w:after="0" w:line="240" w:lineRule="auto"/>
+              <w:jc w:val="right"/>
               <w:rPr>
                 <w:color w:val="000000"/>
                 <w:lang w:eastAsia="cs-CZ"/>
@@ -6035,6 +6066,13 @@
                 <w:lang w:eastAsia="cs-CZ"/>
               </w:rPr>
               <w:t> </w:t>
+            </w:r>
+            <w:r>
+              <w:rPr>
+                <w:color w:val="000000"/>
+                <w:lang w:eastAsia="cs-CZ"/>
+              </w:rPr>
+              <w:t>28,04</w:t>
             </w:r>
           </w:p>
         </w:tc>
@@ -6082,7 +6120,19 @@
         <w:t>s</w:t>
       </w:r>
       <w:r>
-        <w:t>ti zrychlení na počtu procesorů. (Graf jednotlivých časů jsme vynechali, protože pro názornost řešení se nám tento zdál více vypovídající):</w:t>
+        <w:t>ti zrychlení na počtu procesorů</w:t>
+      </w:r>
+      <w:r>
+        <w:t xml:space="preserve"> </w:t>
+      </w:r>
+      <w:r>
+        <w:t>(</w:t>
+      </w:r>
+      <w:r>
+        <w:t>g</w:t>
+      </w:r>
+      <w:r>
+        <w:t>raf jednotlivých časů jsme vynechali, protože pro názornost řešení se nám tento zdál více vypovídající):</w:t>
       </w:r>
     </w:p>
     <w:p>
@@ -6091,6 +6141,7 @@
         <w:jc w:val="center"/>
       </w:pPr>
       <w:r>
+        <w:lastRenderedPageBreak/>
         <w:pict>
           <v:shapetype id="_x0000_t75" coordsize="21600,21600" o:spt="75" o:preferrelative="t" path="m@4@5l@4@11@9@11@9@5xe" filled="f" stroked="f">
             <v:stroke joinstyle="miter"/>
@@ -6111,8 +6162,8 @@
             <v:path o:extrusionok="f" gradientshapeok="t" o:connecttype="rect"/>
             <o:lock v:ext="edit" aspectratio="t"/>
           </v:shapetype>
-          <v:shape id="_x0000_i1025" type="#_x0000_t75" style="width:402.75pt;height:291pt">
-            <v:imagedata r:id="rId10" o:title=""/>
+          <v:shape id="_x0000_i1025" type="#_x0000_t75" style="width:357pt;height:257.25pt">
+            <v:imagedata r:id="rId10" o:title="mereni-graf-export"/>
           </v:shape>
         </w:pict>
       </w:r>
@@ -6120,6 +6171,9 @@
     <w:p>
       <w:pPr>
         <w:pStyle w:val="Titulek"/>
+        <w:rPr>
+          <w:noProof/>
+        </w:rPr>
       </w:pPr>
       <w:r>
         <w:t xml:space="preserve">Obrázek </w:t>
@@ -6153,20 +6207,121 @@
     </w:p>
     <w:p>
       <w:pPr>
+        <w:pStyle w:val="Nadpis3"/>
+      </w:pPr>
+      <w:r>
+        <w:t>Vyhodnocení měření</w:t>
+      </w:r>
+    </w:p>
+    <w:p>
+      <w:r>
+        <w:t>Měření prokázalo velmi dobré vlastnosti škálování výkonu. Při použití 2-24 procesorových jader se nám ve většině případů podařilo dos</w:t>
+      </w:r>
+      <w:r>
+        <w:t>áhnout superlineárního zrychlení v porovnání se sekvenčním řešením.</w:t>
+      </w:r>
+    </w:p>
+    <w:p>
+      <w:r>
+        <w:t>V případě 32 jader zrychlení nestoupalo tolik jako v předešlých případech. Složitost komunikace u jedné z instancí dokonce zapříčinilo horší výsledky než u menšího stupně paralelizace.</w:t>
+      </w:r>
+    </w:p>
+    <w:p>
+      <w:r>
+        <w:t>Dopad pomalejšího komunikačního kanálu (LAN – Infiband) nebyl při menší paralelizaci patrný, postupně, kdy celkový počet jader narůstal, byl dopad rychlosti přenosu zpráv patrný, nikoliv však rozhodující.</w:t>
+      </w:r>
+    </w:p>
+    <w:p>
+      <w:pPr>
         <w:pStyle w:val="Nadpis1"/>
       </w:pPr>
       <w:r>
+        <w:t>Závěr</w:t>
+      </w:r>
+    </w:p>
+    <w:p>
+      <w:r>
+        <w:t>Úspěšně se nám podařilo implementovat</w:t>
+      </w:r>
+      <w:r>
+        <w:t xml:space="preserve"> sekvenční algoritmus pro řešení problému typu batoh („</w:t>
+      </w:r>
+      <w:r>
+        <w:rPr>
+          <w:lang w:val="en-US"/>
+        </w:rPr>
+        <w:t>The knapsack</w:t>
+      </w:r>
+      <w:r>
+        <w:rPr>
+          <w:lang w:val="en-US"/>
+        </w:rPr>
+        <w:t xml:space="preserve"> problem</w:t>
+      </w:r>
+      <w:r>
+        <w:t>“</w:t>
+      </w:r>
+      <w:r>
+        <w:t xml:space="preserve"> – viz zdroj [4b]</w:t>
+      </w:r>
+      <w:r>
+        <w:t>)</w:t>
+      </w:r>
+      <w:r>
+        <w:t>. Abychom připravili algoritmus na budoucí paralelizaci, zvolili jsme řešení s využitím vlastního zásobníku na místo systémového, který by byl součástí rekurzivního přístupu.</w:t>
+      </w:r>
+    </w:p>
+    <w:p>
+      <w:r>
+        <w:t xml:space="preserve">Sekvenční algoritmus jsme úspěšně paralelizovali s využitím </w:t>
+      </w:r>
+      <w:r>
+        <w:t>knihovny MPI</w:t>
+      </w:r>
+      <w:r>
+        <w:t xml:space="preserve">. </w:t>
+      </w:r>
+      <w:r>
+        <w:t xml:space="preserve">Výběr dárce dat pro volné výpočetní jednotky </w:t>
+      </w:r>
+      <w:r>
+        <w:t>byl</w:t>
+      </w:r>
+      <w:r>
+        <w:t xml:space="preserve"> realizován pomocí asynchronních cyklických žádostí, ukončení výpočtu </w:t>
+      </w:r>
+      <w:r>
+        <w:t xml:space="preserve">se </w:t>
+      </w:r>
+      <w:r>
+        <w:t>prov</w:t>
+      </w:r>
+      <w:r>
+        <w:t>ádí</w:t>
+      </w:r>
+      <w:r>
+        <w:t xml:space="preserve"> algoritmem typu ADUV.</w:t>
+      </w:r>
+    </w:p>
+    <w:p>
+      <w:r>
+        <w:t>Následně jsme provedli měření spotřebovaného času pro běh úloh netriviální složitosti sekvenčně a paralelně na 1-32 procesorových jádrech. Měření bylo dále rozděleno podle komunikačních kanálů: LAN a Infiband.</w:t>
+      </w:r>
+    </w:p>
+    <w:p>
+      <w:r>
+        <w:t>Z výsledků měření vyplynulo, že naše implementace dokáže škálovat výkon velmi dobře – při použití 2 – 24 jader jsme dosáhli dokonce superlineárního zrychlení. Výsledky pro zvolená zadání pro použití 32 jader již ukázaly přínos výrazně menší, u jedné z instancí byly výsledky, zejména kvůli režii komunikace mezi procesy, dokonce horší než při použití 24 jader.</w:t>
+      </w:r>
+      <w:r>
+        <w:t xml:space="preserve"> Zvolený druh komunikace má výraznější dopad pouze při vysoké míře paralelizace, ale není rozhodující.</w:t>
+      </w:r>
+    </w:p>
+    <w:p>
+      <w:pPr>
+        <w:pStyle w:val="Nadpis1"/>
+      </w:pPr>
+      <w:r>
         <w:lastRenderedPageBreak/>
-        <w:t>Závěr</w:t>
-      </w:r>
-    </w:p>
-    <w:p/>
-    <w:p/>
-    <w:p>
-      <w:pPr>
-        <w:pStyle w:val="Nadpis1"/>
-      </w:pPr>
-      <w:r>
         <w:t>Lite</w:t>
       </w:r>
       <w:r>
@@ -6176,7 +6331,6 @@
         <w:t>atura</w:t>
       </w:r>
     </w:p>
-    <w:p/>
     <w:p>
       <w:pPr>
         <w:pStyle w:val="Odstavecseseznamem"/>
@@ -6184,7 +6338,8 @@
           <w:ilvl w:val="0"/>
           <w:numId w:val="12"/>
         </w:numPr>
-        <w:spacing w:before="240"/>
+        <w:spacing w:before="240" w:after="120"/>
+        <w:ind w:left="357" w:hanging="357"/>
       </w:pPr>
       <w:r>
         <w:t>C++ Reference</w:t>
@@ -6197,6 +6352,8 @@
           <w:ilvl w:val="1"/>
           <w:numId w:val="12"/>
         </w:numPr>
+        <w:spacing w:before="120"/>
+        <w:ind w:left="714" w:hanging="357"/>
       </w:pPr>
       <w:r>
         <w:t xml:space="preserve">STL </w:t>
@@ -6310,6 +6467,7 @@
         </w:numPr>
         <w:spacing w:before="240"/>
         <w:contextualSpacing w:val="0"/>
+        <w:jc w:val="left"/>
       </w:pPr>
       <w:r>
         <w:t>Šimeček, I.: Poznámky k implementaci (pro MI-PAR)</w:t>
@@ -6337,12 +6495,25 @@
           <w:ilvl w:val="0"/>
           <w:numId w:val="12"/>
         </w:numPr>
-        <w:spacing w:before="240"/>
+        <w:spacing w:before="240" w:after="0"/>
+        <w:ind w:left="357" w:hanging="357"/>
         <w:contextualSpacing w:val="0"/>
       </w:pPr>
       <w:r>
         <w:t xml:space="preserve">Wikipedia.org: </w:t>
       </w:r>
+    </w:p>
+    <w:p>
+      <w:pPr>
+        <w:pStyle w:val="Odstavecseseznamem"/>
+        <w:numPr>
+          <w:ilvl w:val="1"/>
+          <w:numId w:val="12"/>
+        </w:numPr>
+        <w:spacing w:before="40" w:after="0"/>
+        <w:ind w:left="714" w:hanging="357"/>
+        <w:contextualSpacing w:val="0"/>
+      </w:pPr>
       <w:r>
         <w:rPr>
           <w:lang w:val="en-US"/>
@@ -6364,8 +6535,60 @@
         <w:t>&gt;</w:t>
       </w:r>
     </w:p>
+    <w:p>
+      <w:pPr>
+        <w:pStyle w:val="Odstavecseseznamem"/>
+        <w:numPr>
+          <w:ilvl w:val="1"/>
+          <w:numId w:val="12"/>
+        </w:numPr>
+        <w:ind w:left="714" w:hanging="357"/>
+        <w:contextualSpacing w:val="0"/>
+        <w:rPr>
+          <w:lang w:val="en-US"/>
+        </w:rPr>
+      </w:pPr>
+      <w:r>
+        <w:t xml:space="preserve"> </w:t>
+      </w:r>
+      <w:r>
+        <w:rPr>
+          <w:lang w:val="en-US"/>
+        </w:rPr>
+        <w:t>Knapsack problem</w:t>
+      </w:r>
+      <w:r>
+        <w:rPr>
+          <w:lang w:val="en-US"/>
+        </w:rPr>
+        <w:t xml:space="preserve"> &lt;</w:t>
+      </w:r>
+      <w:hyperlink r:id="rId16" w:history="1">
+        <w:r>
+          <w:rPr>
+            <w:rStyle w:val="Hypertextovodkaz"/>
+            <w:lang w:val="en-US"/>
+          </w:rPr>
+          <w:t>http://en.wikipedia.org/wiki/Knapsack_problem</w:t>
+        </w:r>
+      </w:hyperlink>
+      <w:r>
+        <w:rPr>
+          <w:lang w:val="en-US"/>
+        </w:rPr>
+        <w:t>&gt;</w:t>
+      </w:r>
+    </w:p>
+    <w:p>
+      <w:pPr>
+        <w:pStyle w:val="Odstavecseseznamem"/>
+        <w:spacing w:before="240"/>
+        <w:ind w:left="360"/>
+        <w:contextualSpacing w:val="0"/>
+      </w:pPr>
+    </w:p>
     <w:sectPr>
-      <w:footerReference w:type="default" r:id="rId16"/>
+      <w:footerReference w:type="default" r:id="rId17"/>
       <w:pgSz w:w="11906" w:h="16838"/>
       <w:pgMar w:top="1417" w:right="1417" w:bottom="1417" w:left="1417" w:header="708" w:footer="708" w:gutter="0"/>
       <w:cols w:space="708"/>
@@ -6415,7 +6638,7 @@
         <w:rPr>
           <w:noProof/>
         </w:rPr>
-        <w:t>6</w:t>
+        <w:t>7</w:t>
       </w:r>
     </w:fldSimple>
     <w:r>
@@ -6511,7 +6734,32 @@
         <w:footnoteRef/>
       </w:r>
       <w:r>
-        <w:t xml:space="preserve"> Krok BB algoritmu, kdy je neperspektivní podstrom vyřazen z prohledávání. Viz zdroj [4].</w:t>
+        <w:t xml:space="preserve"> Krok BB algoritmu, kdy je neperspektivní podstrom vyřazen z prohledávání. Viz zdroj [4</w:t>
+      </w:r>
+      <w:r>
+        <w:t>a</w:t>
+      </w:r>
+      <w:r>
+        <w:t>].</w:t>
+      </w:r>
+    </w:p>
+  </w:footnote>
+  <w:footnote w:id="4">
+    <w:p>
+      <w:pPr>
+        <w:pStyle w:val="Textpoznpodarou"/>
+      </w:pPr>
+      <w:r>
+        <w:rPr>
+          <w:rStyle w:val="Znakapoznpodarou"/>
+        </w:rPr>
+        <w:footnoteRef/>
+      </w:r>
+      <w:r>
+        <w:t xml:space="preserve"> </w:t>
+      </w:r>
+      <w:r>
+        <w:t>Paralelní BB-DFS s vždy úplným prohledáváním stavového prostoru</w:t>
       </w:r>
     </w:p>
   </w:footnote>
@@ -9951,7 +10199,7 @@
 </file>
 
 <file path=customXml/itemProps1.xml><?xml version="1.0" encoding="utf-8"?>
-<ds:datastoreItem xmlns:ds="http://schemas.openxmlformats.org/officeDocument/2006/customXml" ds:itemID="{DF105774-1A85-4088-8303-47A74219ED16}">
+<ds:datastoreItem xmlns:ds="http://schemas.openxmlformats.org/officeDocument/2006/customXml" ds:itemID="{ECB2AA91-D6C1-4BAD-83B3-BE00F0309E3E}">
   <ds:schemaRefs>
     <ds:schemaRef ds:uri="http://schemas.openxmlformats.org/officeDocument/2006/bibliography"/>
   </ds:schemaRefs>

</xml_diff>